<commit_message>
messy work from home
</commit_message>
<xml_diff>
--- a/fresh Results Outline.docx
+++ b/fresh Results Outline.docx
@@ -170,6 +170,22 @@
     </w:p>
     <w:p>
       <w:pPr>
+        <w:contextualSpacing/>
+      </w:pPr>
+      <w:r>
+        <w:t>**current issue,  think about how to list the numbers in a understandable fashion.</w:t>
+      </w:r>
+    </w:p>
+    <w:p>
+      <w:pPr>
+        <w:contextualSpacing/>
+      </w:pPr>
+      <w:r>
+        <w:t>Add strain specific glm results --- which strains are significant effects</w:t>
+      </w:r>
+    </w:p>
+    <w:p>
+      <w:pPr>
         <w:pBdr>
           <w:bottom w:val="double" w:sz="6" w:space="1" w:color="auto"/>
         </w:pBdr>
@@ -197,22 +213,6 @@
       <w:r>
         <w:t>To understand the qualitative patterns</w:t>
       </w:r>
-    </w:p>
-    <w:p>
-      <w:pPr>
-        <w:contextualSpacing/>
-      </w:pPr>
-      <w:r>
-        <w:rPr>
-          <w:highlight w:val="yellow"/>
-        </w:rPr>
-        <w:t>( in order to test – describe the patterns of evolution we used a mixed model,  subspecies = divergence, strain = random effect – as wild derived inbred strains simulated as random samples of standing genetic variation)</w:t>
-      </w:r>
-    </w:p>
-    <w:p>
-      <w:pPr>
-        <w:contextualSpacing/>
-      </w:pPr>
     </w:p>
     <w:p>
       <w:pPr>
@@ -297,15 +297,18 @@
         </w:numPr>
       </w:pPr>
       <w:r>
+        <w:t>MSM and PWD strain by sex effects – significantly higher just in males</w:t>
+      </w:r>
+      <w:r>
+        <w:t xml:space="preserve"> (pvalues from glm models)</w:t>
+      </w:r>
+    </w:p>
+    <w:p>
+      <w:pPr>
+        <w:contextualSpacing/>
+      </w:pPr>
+      <w:r>
         <w:lastRenderedPageBreak/>
-        <w:t>MSM and PWD strain by sex effects – significantly higher just in males</w:t>
-      </w:r>
-      <w:r>
-        <w:t xml:space="preserve"> (pvalues from glm models)</w:t>
-      </w:r>
-    </w:p>
-    <w:p>
-      <w:r>
         <w:t>Models in sex</w:t>
       </w:r>
       <w:r>
@@ -343,6 +346,9 @@
       </w:r>
     </w:p>
     <w:p>
+      <w:pPr>
+        <w:contextualSpacing/>
+      </w:pPr>
       <w:r>
         <w:t>**for males; PWD, MSM and SKIVE can be classified as ‘high rec’, while rest of strains will be ‘min rec’</w:t>
       </w:r>
@@ -392,7 +398,13 @@
         <w:rPr>
           <w:b/>
         </w:rPr>
-        <w:t xml:space="preserve">- </w:t>
+        <w:t xml:space="preserve">WITHIN MOUSE </w:t>
+      </w:r>
+      <w:r>
+        <w:rPr>
+          <w:b/>
+        </w:rPr>
+        <w:t xml:space="preserve"> </w:t>
       </w:r>
       <w:r>
         <w:rPr>
@@ -400,6 +412,12 @@
         </w:rPr>
         <w:t>VARIANCE</w:t>
       </w:r>
+      <w:r>
+        <w:rPr>
+          <w:b/>
+        </w:rPr>
+        <w:t xml:space="preserve"> in MLH1 count</w:t>
+      </w:r>
     </w:p>
     <w:p>
       <w:pPr>
@@ -484,9 +502,113 @@
           <w:bottom w:val="double" w:sz="6" w:space="1" w:color="auto"/>
         </w:pBdr>
         <w:contextualSpacing/>
-        <w:rPr>
-          <w:b/>
-        </w:rPr>
+      </w:pPr>
+      <w:r>
+        <w:t>1. Male – all 4 models,   NO SIG strain effects’</w:t>
+      </w:r>
+    </w:p>
+    <w:p>
+      <w:pPr>
+        <w:pBdr>
+          <w:bottom w:val="double" w:sz="6" w:space="1" w:color="auto"/>
+        </w:pBdr>
+        <w:contextualSpacing/>
+      </w:pPr>
+      <w:r>
+        <w:t xml:space="preserve">Female :  </w:t>
+      </w:r>
+    </w:p>
+    <w:p>
+      <w:pPr>
+        <w:pBdr>
+          <w:bottom w:val="double" w:sz="6" w:space="1" w:color="auto"/>
+        </w:pBdr>
+        <w:contextualSpacing/>
+      </w:pPr>
+      <w:r>
+        <w:t>Full.var   and LEW.cv   LEW sig strain</w:t>
+      </w:r>
+    </w:p>
+    <w:p>
+      <w:pPr>
+        <w:pBdr>
+          <w:bottom w:val="double" w:sz="6" w:space="1" w:color="auto"/>
+        </w:pBdr>
+        <w:contextualSpacing/>
+      </w:pPr>
+      <w:r>
+        <w:t>Q12.var  LEW sig straing</w:t>
+      </w:r>
+    </w:p>
+    <w:p>
+      <w:pPr>
+        <w:pBdr>
+          <w:bottom w:val="double" w:sz="6" w:space="1" w:color="auto"/>
+        </w:pBdr>
+        <w:contextualSpacing/>
+      </w:pPr>
+      <w:r>
+        <w:t>Q12.cv PWD sig strain</w:t>
+      </w:r>
+    </w:p>
+    <w:p>
+      <w:pPr>
+        <w:pBdr>
+          <w:bottom w:val="double" w:sz="6" w:space="1" w:color="auto"/>
+        </w:pBdr>
+        <w:contextualSpacing/>
+      </w:pPr>
+    </w:p>
+    <w:p>
+      <w:pPr>
+        <w:pBdr>
+          <w:bottom w:val="double" w:sz="6" w:space="1" w:color="auto"/>
+        </w:pBdr>
+        <w:contextualSpacing/>
+      </w:pPr>
+      <w:r>
+        <w:t>2. across the models</w:t>
+      </w:r>
+    </w:p>
+    <w:p>
+      <w:pPr>
+        <w:pBdr>
+          <w:bottom w:val="double" w:sz="6" w:space="1" w:color="auto"/>
+        </w:pBdr>
+        <w:contextualSpacing/>
+      </w:pPr>
+      <w:r>
+        <w:t xml:space="preserve">Some strain effects, </w:t>
+      </w:r>
+      <w:r>
+        <w:t>-- but inconsistent – strain effects across models</w:t>
+      </w:r>
+    </w:p>
+    <w:p>
+      <w:pPr>
+        <w:pBdr>
+          <w:bottom w:val="double" w:sz="6" w:space="1" w:color="auto"/>
+        </w:pBdr>
+        <w:contextualSpacing/>
+      </w:pPr>
+      <w:r>
+        <w:t xml:space="preserve">and hard to differentitae from sampling </w:t>
+      </w:r>
+    </w:p>
+    <w:p>
+      <w:pPr>
+        <w:pBdr>
+          <w:bottom w:val="double" w:sz="6" w:space="1" w:color="auto"/>
+        </w:pBdr>
+        <w:contextualSpacing/>
+      </w:pPr>
+    </w:p>
+    <w:p>
+      <w:pPr>
+        <w:pBdr>
+          <w:bottom w:val="double" w:sz="6" w:space="1" w:color="auto"/>
+        </w:pBdr>
+        <w:contextualSpacing/>
       </w:pPr>
     </w:p>
     <w:p>
@@ -680,6 +802,7 @@
         <w:contextualSpacing/>
       </w:pPr>
       <w:r>
+        <w:lastRenderedPageBreak/>
         <w:t xml:space="preserve">In an attempt to </w:t>
       </w:r>
       <w:r>
@@ -733,13 +856,12 @@
     </w:p>
     <w:p>
       <w:pPr>
-        <w:contextualSpacing/>
-        <w:rPr>
-          <w:b/>
-        </w:rPr>
-      </w:pPr>
-      <w:r>
-        <w:lastRenderedPageBreak/>
+        <w:pBdr>
+          <w:bottom w:val="double" w:sz="6" w:space="1" w:color="auto"/>
+        </w:pBdr>
+        <w:contextualSpacing/>
+      </w:pPr>
+      <w:r>
         <w:t>1.</w:t>
       </w:r>
       <w:r>
@@ -907,6 +1029,41 @@
       <w:r>
         <w:t>3. points to the differences being established before DSB formation</w:t>
       </w:r>
+    </w:p>
+    <w:p>
+      <w:pPr>
+        <w:pBdr>
+          <w:bottom w:val="double" w:sz="6" w:space="1" w:color="auto"/>
+        </w:pBdr>
+        <w:contextualSpacing/>
+      </w:pPr>
+    </w:p>
+    <w:p>
+      <w:pPr>
+        <w:pBdr>
+          <w:bottom w:val="double" w:sz="6" w:space="1" w:color="auto"/>
+        </w:pBdr>
+        <w:contextualSpacing/>
+      </w:pPr>
+    </w:p>
+    <w:p>
+      <w:pPr>
+        <w:pBdr>
+          <w:bottom w:val="double" w:sz="6" w:space="1" w:color="auto"/>
+        </w:pBdr>
+        <w:contextualSpacing/>
+      </w:pPr>
+      <w:r>
+        <w:t>---</w:t>
+      </w:r>
+    </w:p>
+    <w:p>
+      <w:pPr>
+        <w:pBdr>
+          <w:bottom w:val="double" w:sz="6" w:space="1" w:color="auto"/>
+        </w:pBdr>
+        <w:contextualSpacing/>
+      </w:pPr>
     </w:p>
     <w:p>
       <w:pPr>
@@ -1045,6 +1202,47 @@
     </w:p>
     <w:p>
       <w:pPr>
+        <w:contextualSpacing/>
+      </w:pPr>
+      <w:r>
+        <w:t>Chi square tests</w:t>
+      </w:r>
+    </w:p>
+    <w:p>
+      <w:pPr>
+        <w:contextualSpacing/>
+      </w:pPr>
+    </w:p>
+    <w:p>
+      <w:pPr>
+        <w:contextualSpacing/>
+      </w:pPr>
+      <w:r>
+        <w:t>-low group: all Dom, KAZ, MOLF</w:t>
+      </w:r>
+    </w:p>
+    <w:p>
+      <w:pPr>
+        <w:contextualSpacing/>
+      </w:pPr>
+      <w:bookmarkStart w:id="0" w:name="_GoBack"/>
+      <w:bookmarkEnd w:id="0"/>
+    </w:p>
+    <w:p>
+      <w:pPr>
+        <w:contextualSpacing/>
+      </w:pPr>
+      <w:r>
+        <w:t>-high PWD, MSM – have low sig p values for 1CO and 2CO tests</w:t>
+      </w:r>
+    </w:p>
+    <w:p>
+      <w:pPr>
+        <w:contextualSpacing/>
+      </w:pPr>
+    </w:p>
+    <w:p>
+      <w:pPr>
         <w:pStyle w:val="ListParagraph"/>
         <w:numPr>
           <w:ilvl w:val="0"/>
@@ -1177,214 +1375,214 @@
         <w:contextualSpacing/>
       </w:pPr>
       <w:r>
+        <w:t xml:space="preserve">3. </w:t>
+      </w:r>
+      <w:r>
+        <w:t xml:space="preserve"> average number of bivalents isolated</w:t>
+      </w:r>
+      <w:r>
+        <w:t>-measures and estimates of error</w:t>
+      </w:r>
+      <w:r>
+        <w:t xml:space="preserve"> --  (high rate of replication)</w:t>
+      </w:r>
+      <w:r>
+        <w:t xml:space="preserve"> </w:t>
+      </w:r>
+      <w:r>
+        <w:t xml:space="preserve">(estimates of error compare to manual measures – ref Peterson </w:t>
+      </w:r>
+      <w:r>
+        <w:t>2019, table and figur</w:t>
+      </w:r>
+      <w:r>
+        <w:t>e</w:t>
+      </w:r>
+      <w:r>
+        <w:t>--</w:t>
+      </w:r>
+      <w:r>
+        <w:t>(</w:t>
+      </w:r>
+      <w:r>
+        <w:t xml:space="preserve">not all bivalents isolated average number of bivalents isolated per image, </w:t>
+      </w:r>
+      <w:r>
+        <w:t xml:space="preserve">--but such large dataset – assume across all the bivalent datasets across categories ARE EQUALLY REPRESENTATIVE OF GENERAL PATTERNS. </w:t>
+      </w:r>
+    </w:p>
+    <w:p>
+      <w:pPr>
+        <w:contextualSpacing/>
+      </w:pPr>
+    </w:p>
+    <w:p>
+      <w:pPr>
+        <w:contextualSpacing/>
+      </w:pPr>
+      <w:r>
+        <w:t xml:space="preserve">4. </w:t>
+      </w:r>
+      <w:r>
+        <w:t>&lt;transition to driving questions&gt;</w:t>
+      </w:r>
+    </w:p>
+    <w:p>
+      <w:pPr>
+        <w:contextualSpacing/>
+      </w:pPr>
+      <w:r>
+        <w:t xml:space="preserve">Main motivating questions / </w:t>
+      </w:r>
+      <w:r>
+        <w:t>We will use this data to address 2 questions:</w:t>
+      </w:r>
+    </w:p>
+    <w:p>
+      <w:pPr>
+        <w:contextualSpacing/>
+      </w:pPr>
+      <w:r>
+        <w:t xml:space="preserve">Q1. </w:t>
+      </w:r>
+      <w:r>
+        <w:t>Which bivalent level traits will be sexually dimorphic?</w:t>
+      </w:r>
+    </w:p>
+    <w:p>
+      <w:pPr>
+        <w:contextualSpacing/>
+      </w:pPr>
+      <w:r>
+        <w:t xml:space="preserve">Q2. </w:t>
+      </w:r>
+      <w:r>
+        <w:t>Which traits distinguis</w:t>
+      </w:r>
+      <w:r>
+        <w:t>h high and low recombining strains in males</w:t>
+      </w:r>
+      <w:r>
+        <w:t>?</w:t>
+      </w:r>
+    </w:p>
+    <w:p>
+      <w:pPr>
+        <w:pBdr>
+          <w:bottom w:val="single" w:sz="6" w:space="1" w:color="auto"/>
+        </w:pBdr>
+        <w:contextualSpacing/>
+      </w:pPr>
+    </w:p>
+    <w:p>
+      <w:pPr>
+        <w:contextualSpacing/>
+      </w:pPr>
+    </w:p>
+    <w:p>
+      <w:pPr>
+        <w:contextualSpacing/>
+      </w:pPr>
+    </w:p>
+    <w:p>
+      <w:pPr>
+        <w:contextualSpacing/>
+        <w:rPr>
+          <w:b/>
+        </w:rPr>
+      </w:pPr>
+      <w:r>
+        <w:rPr>
+          <w:b/>
+        </w:rPr>
+        <w:t>Q1. SC – sex differences in SC length // SC area</w:t>
+      </w:r>
+    </w:p>
+    <w:p>
+      <w:pPr>
+        <w:contextualSpacing/>
+      </w:pPr>
+      <w:r>
+        <w:rPr>
+          <w:highlight w:val="yellow"/>
+        </w:rPr>
+        <w:t>O</w:t>
+      </w:r>
+      <w:r>
+        <w:rPr>
+          <w:highlight w:val="yellow"/>
+        </w:rPr>
+        <w:t>ur data set provides an opportunity to test if the canonical pattern of females having higher gwRR and more SC area)  – have been uncoupled in the instance of rapid male specific evolution in the gwRR of PWD and MSM.</w:t>
+      </w:r>
+      <w:r>
+        <w:t xml:space="preserve">  </w:t>
+      </w:r>
+      <w:r>
+        <w:t>A simple model might predict if SC area is the strongest predictor for gwRR / CO number, the high recombining males would have greater SC area proportional to the difference in CO number per cell.</w:t>
+      </w:r>
+    </w:p>
+    <w:p>
+      <w:pPr>
+        <w:contextualSpacing/>
+      </w:pPr>
+    </w:p>
+    <w:p>
+      <w:pPr>
+        <w:contextualSpacing/>
+      </w:pPr>
+      <w:r>
+        <w:t>Mouse averages for the SC based metrics ( irregaurdless of foci count ) – general comparison of chromatin compaction between sexes</w:t>
+      </w:r>
+    </w:p>
+    <w:p>
+      <w:pPr>
+        <w:contextualSpacing/>
+      </w:pPr>
+    </w:p>
+    <w:p>
+      <w:pPr>
+        <w:contextualSpacing/>
+      </w:pPr>
+      <w:r>
+        <w:t>Basic stats</w:t>
+      </w:r>
+    </w:p>
+    <w:p>
+      <w:pPr>
+        <w:contextualSpacing/>
+      </w:pPr>
+      <w:r>
+        <w:t>- cells used in the final total SC data set (after filters and removing outliers)</w:t>
+      </w:r>
+    </w:p>
+    <w:p>
+      <w:pPr>
+        <w:contextualSpacing/>
+      </w:pPr>
+      <w:r>
+        <w:t>– more total SC area (total SC)</w:t>
+      </w:r>
+    </w:p>
+    <w:p>
+      <w:pPr>
+        <w:contextualSpacing/>
+        <w:rPr>
+          <w:b/>
+        </w:rPr>
+      </w:pPr>
+    </w:p>
+    <w:p>
+      <w:pPr>
+        <w:contextualSpacing/>
+        <w:rPr>
+          <w:b/>
+        </w:rPr>
+      </w:pPr>
+      <w:r>
+        <w:rPr>
+          <w:b/>
+        </w:rPr>
         <w:lastRenderedPageBreak/>
-        <w:t xml:space="preserve">3. </w:t>
-      </w:r>
-      <w:r>
-        <w:t xml:space="preserve"> average number of bivalents isolated</w:t>
-      </w:r>
-      <w:r>
-        <w:t>-measures and estimates of error</w:t>
-      </w:r>
-      <w:r>
-        <w:t xml:space="preserve"> --  (high rate of replication)</w:t>
-      </w:r>
-      <w:r>
-        <w:t xml:space="preserve"> </w:t>
-      </w:r>
-      <w:r>
-        <w:t xml:space="preserve">(estimates of error compare to manual measures – ref Peterson </w:t>
-      </w:r>
-      <w:r>
-        <w:t>2019, table and figur</w:t>
-      </w:r>
-      <w:r>
-        <w:t>e</w:t>
-      </w:r>
-      <w:r>
-        <w:t>--</w:t>
-      </w:r>
-      <w:r>
-        <w:t>(</w:t>
-      </w:r>
-      <w:r>
-        <w:t xml:space="preserve">not all bivalents isolated average number of bivalents isolated per image, </w:t>
-      </w:r>
-      <w:r>
-        <w:t xml:space="preserve">--but such large dataset – assume across all the bivalent datasets across categories ARE EQUALLY REPRESENTATIVE OF GENERAL PATTERNS. </w:t>
-      </w:r>
-    </w:p>
-    <w:p>
-      <w:pPr>
-        <w:contextualSpacing/>
-      </w:pPr>
-    </w:p>
-    <w:p>
-      <w:pPr>
-        <w:contextualSpacing/>
-      </w:pPr>
-      <w:r>
-        <w:t xml:space="preserve">4. </w:t>
-      </w:r>
-      <w:r>
-        <w:t>&lt;transition to driving questions&gt;</w:t>
-      </w:r>
-    </w:p>
-    <w:p>
-      <w:pPr>
-        <w:contextualSpacing/>
-      </w:pPr>
-      <w:r>
-        <w:t xml:space="preserve">Main motivating questions / </w:t>
-      </w:r>
-      <w:r>
-        <w:t>We will use this data to address 2 questions:</w:t>
-      </w:r>
-    </w:p>
-    <w:p>
-      <w:pPr>
-        <w:contextualSpacing/>
-      </w:pPr>
-      <w:r>
-        <w:t xml:space="preserve">Q1. </w:t>
-      </w:r>
-      <w:r>
-        <w:t>Which bivalent level traits will be sexually dimorphic?</w:t>
-      </w:r>
-    </w:p>
-    <w:p>
-      <w:pPr>
-        <w:contextualSpacing/>
-      </w:pPr>
-      <w:r>
-        <w:t xml:space="preserve">Q2. </w:t>
-      </w:r>
-      <w:r>
-        <w:t>Which traits distinguis</w:t>
-      </w:r>
-      <w:r>
-        <w:t>h high and low recombining strains in males</w:t>
-      </w:r>
-      <w:r>
-        <w:t>?</w:t>
-      </w:r>
-    </w:p>
-    <w:p>
-      <w:pPr>
-        <w:pBdr>
-          <w:bottom w:val="single" w:sz="6" w:space="1" w:color="auto"/>
-        </w:pBdr>
-        <w:contextualSpacing/>
-      </w:pPr>
-    </w:p>
-    <w:p>
-      <w:pPr>
-        <w:contextualSpacing/>
-      </w:pPr>
-    </w:p>
-    <w:p>
-      <w:pPr>
-        <w:contextualSpacing/>
-      </w:pPr>
-    </w:p>
-    <w:p>
-      <w:pPr>
-        <w:contextualSpacing/>
-        <w:rPr>
-          <w:b/>
-        </w:rPr>
-      </w:pPr>
-      <w:r>
-        <w:rPr>
-          <w:b/>
-        </w:rPr>
-        <w:t>Q1. SC – sex differences in SC length // SC area</w:t>
-      </w:r>
-    </w:p>
-    <w:p>
-      <w:pPr>
-        <w:contextualSpacing/>
-      </w:pPr>
-      <w:r>
-        <w:rPr>
-          <w:highlight w:val="yellow"/>
-        </w:rPr>
-        <w:t>O</w:t>
-      </w:r>
-      <w:r>
-        <w:rPr>
-          <w:highlight w:val="yellow"/>
-        </w:rPr>
-        <w:t>ur data set provides an opportunity to test if the canonical pattern of females having higher gwRR and more SC area)  – have been uncoupled in the instance of rapid male specific evolution in the gwRR of PWD and MSM.</w:t>
-      </w:r>
-      <w:r>
-        <w:t xml:space="preserve">  </w:t>
-      </w:r>
-      <w:r>
-        <w:t>A simple model might predict if SC area is the strongest predictor for gwRR / CO number, the high recombining males would have greater SC area proportional to the difference in CO number per cell.</w:t>
-      </w:r>
-    </w:p>
-    <w:p>
-      <w:pPr>
-        <w:contextualSpacing/>
-      </w:pPr>
-    </w:p>
-    <w:p>
-      <w:pPr>
-        <w:contextualSpacing/>
-      </w:pPr>
-      <w:r>
-        <w:t>Mouse averages for the SC based metrics ( irregaurdless of foci count ) – general comparison of chromatin compaction between sexes</w:t>
-      </w:r>
-    </w:p>
-    <w:p>
-      <w:pPr>
-        <w:contextualSpacing/>
-      </w:pPr>
-    </w:p>
-    <w:p>
-      <w:pPr>
-        <w:contextualSpacing/>
-      </w:pPr>
-      <w:r>
-        <w:t>Basic stats</w:t>
-      </w:r>
-    </w:p>
-    <w:p>
-      <w:pPr>
-        <w:contextualSpacing/>
-      </w:pPr>
-      <w:r>
-        <w:t>- cells used in the final total SC data set (after filters and removing outliers)</w:t>
-      </w:r>
-    </w:p>
-    <w:p>
-      <w:pPr>
-        <w:contextualSpacing/>
-      </w:pPr>
-      <w:r>
-        <w:t>– more total SC area (total SC)</w:t>
-      </w:r>
-    </w:p>
-    <w:p>
-      <w:pPr>
-        <w:contextualSpacing/>
-        <w:rPr>
-          <w:b/>
-        </w:rPr>
-      </w:pPr>
-    </w:p>
-    <w:p>
-      <w:pPr>
-        <w:contextualSpacing/>
-        <w:rPr>
-          <w:b/>
-        </w:rPr>
-      </w:pPr>
-      <w:r>
-        <w:rPr>
-          <w:b/>
-        </w:rPr>
         <w:t>-t.tests for significant sex differences (almost equvilent sets of chromosomes, wouldn’t expect )</w:t>
       </w:r>
     </w:p>
@@ -1495,6 +1693,9 @@
       </w:pPr>
     </w:p>
     <w:p>
+      <w:pPr>
+        <w:contextualSpacing/>
+      </w:pPr>
       <w:r>
         <w:t>Short Biv</w:t>
       </w:r>
@@ -1518,9 +1719,9 @@
     <w:p>
       <w:pPr>
         <w:ind w:firstLine="720"/>
-      </w:pPr>
-      <w:r>
-        <w:lastRenderedPageBreak/>
+        <w:contextualSpacing/>
+      </w:pPr>
+      <w:r>
         <w:t xml:space="preserve">Models, </w:t>
       </w:r>
       <w:r>
@@ -1535,6 +1736,7 @@
     </w:p>
     <w:p>
       <w:pPr>
+        <w:contextualSpacing/>
         <w:rPr>
           <w:b/>
         </w:rPr>
@@ -1553,11 +1755,17 @@
       </w:r>
     </w:p>
     <w:p>
+      <w:pPr>
+        <w:contextualSpacing/>
+      </w:pPr>
       <w:r>
         <w:t xml:space="preserve">All but SKIVE have significantly long SHORT biv means --  Dom has greater sexual dimorphism compared to Musc </w:t>
       </w:r>
     </w:p>
     <w:p>
+      <w:pPr>
+        <w:contextualSpacing/>
+      </w:pPr>
       <w:r>
         <w:t>SKIVE is not significant (p=.11)  (this might be a low number of mouse samples / maybe lower quality of the cells) … noticeable the female means are lower compared to pwd and kaz</w:t>
       </w:r>
@@ -1565,6 +1773,7 @@
     <w:p>
       <w:pPr>
         <w:ind w:firstLine="720"/>
+        <w:contextualSpacing/>
       </w:pPr>
     </w:p>
     <w:p>
@@ -1770,7 +1979,6 @@
         <w:contextualSpacing/>
       </w:pPr>
       <w:r>
-        <w:lastRenderedPageBreak/>
         <w:t>Investigating evolution of ‘typical recombination landscape’  (from Sardell Kirkpatrick)</w:t>
       </w:r>
       <w:r>
@@ -1864,6 +2072,7 @@
     <w:p>
       <w:pPr>
         <w:ind w:left="360"/>
+        <w:contextualSpacing/>
         <w:rPr>
           <w:b/>
         </w:rPr>
@@ -1882,6 +2091,7 @@
     </w:p>
     <w:p>
       <w:pPr>
+        <w:contextualSpacing/>
         <w:rPr>
           <w:b/>
         </w:rPr>
@@ -1913,6 +2123,7 @@
     </w:p>
     <w:p>
       <w:pPr>
+        <w:contextualSpacing/>
         <w:rPr>
           <w:b/>
         </w:rPr>
@@ -1983,11 +2194,13 @@
     </w:p>
     <w:p>
       <w:pPr>
+        <w:contextualSpacing/>
         <w:rPr>
           <w:i/>
         </w:rPr>
       </w:pPr>
       <w:r>
+        <w:lastRenderedPageBreak/>
         <w:t xml:space="preserve">- </w:t>
       </w:r>
       <w:r>
@@ -2085,7 +2298,6 @@
         <w:rPr>
           <w:b/>
         </w:rPr>
-        <w:lastRenderedPageBreak/>
         <w:t>Q1. IFD and Interference</w:t>
       </w:r>
     </w:p>
@@ -2298,8 +2510,6 @@
         </w:pBdr>
         <w:contextualSpacing/>
       </w:pPr>
-      <w:bookmarkStart w:id="0" w:name="_GoBack"/>
-      <w:bookmarkEnd w:id="0"/>
     </w:p>
     <w:p>
       <w:pPr>

</xml_diff>

<commit_message>
cleaning up and simplifying these docs
</commit_message>
<xml_diff>
--- a/fresh Results Outline.docx
+++ b/fresh Results Outline.docx
@@ -72,7 +72,15 @@
         <w:t xml:space="preserve"> subspecies</w:t>
       </w:r>
       <w:r>
-        <w:t xml:space="preserve"> (closely related) , X wild derived inbred strains sampled from across the territory </w:t>
+        <w:t xml:space="preserve"> (closely related</w:t>
+      </w:r>
+      <w:proofErr w:type="gramStart"/>
+      <w:r>
+        <w:t>) ,</w:t>
+      </w:r>
+      <w:proofErr w:type="gramEnd"/>
+      <w:r>
+        <w:t xml:space="preserve"> X wild derived inbred strains sampled from across the territory </w:t>
       </w:r>
     </w:p>
     <w:p>
@@ -88,20 +96,36 @@
         <w:contextualSpacing/>
       </w:pPr>
       <w:r>
-        <w:t>-sampling oocytes was the limiting factor –so we have additional strains with just male observations which are included in male-specific analyses.  All measures of sex effects use data with sex matched strains</w:t>
-      </w:r>
-    </w:p>
-    <w:p>
-      <w:pPr>
-        <w:contextualSpacing/>
-      </w:pPr>
-    </w:p>
-    <w:p>
-      <w:pPr>
-        <w:contextualSpacing/>
-      </w:pPr>
-      <w:r>
-        <w:t>(estimate of replication from human counting, mention of relationship of quality and counting error</w:t>
+        <w:t>-</w:t>
+      </w:r>
+      <w:proofErr w:type="gramStart"/>
+      <w:r>
+        <w:t>sampling</w:t>
+      </w:r>
+      <w:proofErr w:type="gramEnd"/>
+      <w:r>
+        <w:t xml:space="preserve"> oocytes was the limiting factor –so we have additional strains with just male observations which are included in male-specific analyses.  All measures of sex effects use data with sex matched strains</w:t>
+      </w:r>
+    </w:p>
+    <w:p>
+      <w:pPr>
+        <w:contextualSpacing/>
+      </w:pPr>
+    </w:p>
+    <w:p>
+      <w:pPr>
+        <w:contextualSpacing/>
+      </w:pPr>
+      <w:r>
+        <w:t>(</w:t>
+      </w:r>
+      <w:proofErr w:type="gramStart"/>
+      <w:r>
+        <w:t>estimate</w:t>
+      </w:r>
+      <w:proofErr w:type="gramEnd"/>
+      <w:r>
+        <w:t xml:space="preserve"> of replication from human counting, mention of relationship of quality and counting error</w:t>
       </w:r>
     </w:p>
     <w:p>
@@ -117,7 +141,15 @@
         <w:t xml:space="preserve">1. </w:t>
       </w:r>
       <w:r>
-        <w:t>-female strain means are v close</w:t>
+        <w:t>-</w:t>
+      </w:r>
+      <w:proofErr w:type="gramStart"/>
+      <w:r>
+        <w:t>female</w:t>
+      </w:r>
+      <w:proofErr w:type="gramEnd"/>
+      <w:r>
+        <w:t xml:space="preserve"> strain means are v close</w:t>
       </w:r>
       <w:r>
         <w:t xml:space="preserve">  </w:t>
@@ -139,49 +171,94 @@
         <w:contextualSpacing/>
       </w:pPr>
       <w:r>
-        <w:t>-house mouse close to minimum of 1  obligate CO per chrm</w:t>
-      </w:r>
-    </w:p>
-    <w:p>
-      <w:pPr>
-        <w:contextualSpacing/>
-      </w:pPr>
-    </w:p>
-    <w:p>
-      <w:pPr>
-        <w:contextualSpacing/>
-      </w:pPr>
-      <w:r>
-        <w:t xml:space="preserve">2. The largest female difference is G, 1.07X  the largest male difference is PWD and MSM which are 1.3 and 1.2 respectively.  </w:t>
-      </w:r>
-    </w:p>
-    <w:p>
-      <w:pPr>
-        <w:contextualSpacing/>
-      </w:pPr>
-    </w:p>
-    <w:p>
-      <w:pPr>
-        <w:contextualSpacing/>
-      </w:pPr>
-      <w:r>
-        <w:t>(above replaces the main points for the sex specific patterns)</w:t>
-      </w:r>
-    </w:p>
-    <w:p>
-      <w:pPr>
-        <w:contextualSpacing/>
-      </w:pPr>
-      <w:r>
-        <w:t>**current issue,  think about how to list the numbers in a understandable fashion.</w:t>
-      </w:r>
-    </w:p>
-    <w:p>
-      <w:pPr>
-        <w:contextualSpacing/>
-      </w:pPr>
-      <w:r>
-        <w:t>Add strain specific glm results --- which strains are significant effects</w:t>
+        <w:t xml:space="preserve">-house mouse close to minimum of </w:t>
+      </w:r>
+      <w:proofErr w:type="gramStart"/>
+      <w:r>
+        <w:t>1  obligate</w:t>
+      </w:r>
+      <w:proofErr w:type="gramEnd"/>
+      <w:r>
+        <w:t xml:space="preserve"> CO per </w:t>
+      </w:r>
+      <w:proofErr w:type="spellStart"/>
+      <w:r>
+        <w:t>chrm</w:t>
+      </w:r>
+      <w:proofErr w:type="spellEnd"/>
+    </w:p>
+    <w:p>
+      <w:pPr>
+        <w:contextualSpacing/>
+      </w:pPr>
+    </w:p>
+    <w:p>
+      <w:pPr>
+        <w:contextualSpacing/>
+      </w:pPr>
+      <w:r>
+        <w:t xml:space="preserve">2. The largest female difference is G, </w:t>
+      </w:r>
+      <w:proofErr w:type="gramStart"/>
+      <w:r>
+        <w:t>1.07X  the</w:t>
+      </w:r>
+      <w:proofErr w:type="gramEnd"/>
+      <w:r>
+        <w:t xml:space="preserve"> largest male difference is PWD and MSM which are 1.3 and 1.2 respectively.  </w:t>
+      </w:r>
+    </w:p>
+    <w:p>
+      <w:pPr>
+        <w:contextualSpacing/>
+      </w:pPr>
+    </w:p>
+    <w:p>
+      <w:pPr>
+        <w:contextualSpacing/>
+      </w:pPr>
+      <w:r>
+        <w:t>(</w:t>
+      </w:r>
+      <w:proofErr w:type="gramStart"/>
+      <w:r>
+        <w:t>above</w:t>
+      </w:r>
+      <w:proofErr w:type="gramEnd"/>
+      <w:r>
+        <w:t xml:space="preserve"> replaces the main points for the sex specific patterns)</w:t>
+      </w:r>
+    </w:p>
+    <w:p>
+      <w:pPr>
+        <w:contextualSpacing/>
+      </w:pPr>
+      <w:r>
+        <w:t>**current issue</w:t>
+      </w:r>
+      <w:proofErr w:type="gramStart"/>
+      <w:r>
+        <w:t>,  think</w:t>
+      </w:r>
+      <w:proofErr w:type="gramEnd"/>
+      <w:r>
+        <w:t xml:space="preserve"> about how to list the numbers in a understandable fashion.</w:t>
+      </w:r>
+    </w:p>
+    <w:p>
+      <w:pPr>
+        <w:contextualSpacing/>
+      </w:pPr>
+      <w:r>
+        <w:t xml:space="preserve">Add strain specific </w:t>
+      </w:r>
+      <w:proofErr w:type="spellStart"/>
+      <w:r>
+        <w:t>glm</w:t>
+      </w:r>
+      <w:proofErr w:type="spellEnd"/>
+      <w:r>
+        <w:t xml:space="preserve"> results --- which strains are significant effects</w:t>
       </w:r>
     </w:p>
     <w:p>
@@ -219,36 +296,75 @@
         <w:contextualSpacing/>
       </w:pPr>
       <w:r>
-        <w:t>(in order to understand the variance within an evolutionary framework – we fit the mouse gwRRs to a mixed model, which specified subspecies, sex and the interaction as fixed effects. The subspecies effect – is a proxy for measuring the degree of divergence across subspecies. The strains were coded as a random effect to –simulate / approximate / the standing genetic variation across subspecies  )</w:t>
-      </w:r>
-    </w:p>
-    <w:p>
-      <w:pPr>
-        <w:contextualSpacing/>
-      </w:pPr>
-    </w:p>
-    <w:p>
-      <w:pPr>
-        <w:contextualSpacing/>
-      </w:pPr>
-      <w:r>
-        <w:t xml:space="preserve">1.all mixed model terms were significant – Table X, So </w:t>
-      </w:r>
-      <w:r>
-        <w:t>we ran post hoc fixed effect models</w:t>
-      </w:r>
-    </w:p>
-    <w:p>
-      <w:pPr>
-        <w:contextualSpacing/>
-      </w:pPr>
-    </w:p>
-    <w:p>
-      <w:pPr>
-        <w:contextualSpacing/>
-      </w:pPr>
-      <w:r>
-        <w:t>-glm: The G strain effect is the largest effect for gwRR.  The sex*strain interaction effects for PWD and MSM are also significant.</w:t>
+        <w:t>(</w:t>
+      </w:r>
+      <w:proofErr w:type="gramStart"/>
+      <w:r>
+        <w:t>in</w:t>
+      </w:r>
+      <w:proofErr w:type="gramEnd"/>
+      <w:r>
+        <w:t xml:space="preserve"> order to understand the variance within an evolutionary framework – we fit the mouse </w:t>
+      </w:r>
+      <w:proofErr w:type="spellStart"/>
+      <w:r>
+        <w:t>gwRRs</w:t>
+      </w:r>
+      <w:proofErr w:type="spellEnd"/>
+      <w:r>
+        <w:t xml:space="preserve"> to a mixed model, which specified subspecies, sex and the interaction as fixed effects. The subspecies effect – is a proxy for measuring the degree of divergence across subspecies. The strains were coded as a random effect to –simulate / approximate / the standing genetic variation across </w:t>
+      </w:r>
+      <w:proofErr w:type="gramStart"/>
+      <w:r>
+        <w:t>subspecies  )</w:t>
+      </w:r>
+      <w:proofErr w:type="gramEnd"/>
+    </w:p>
+    <w:p>
+      <w:pPr>
+        <w:contextualSpacing/>
+      </w:pPr>
+    </w:p>
+    <w:p>
+      <w:pPr>
+        <w:contextualSpacing/>
+      </w:pPr>
+      <w:proofErr w:type="gramStart"/>
+      <w:r>
+        <w:t>1.all</w:t>
+      </w:r>
+      <w:proofErr w:type="gramEnd"/>
+      <w:r>
+        <w:t xml:space="preserve"> mixed model terms were significant – Table X, So we ran post hoc fixed effect models</w:t>
+      </w:r>
+    </w:p>
+    <w:p>
+      <w:pPr>
+        <w:contextualSpacing/>
+      </w:pPr>
+    </w:p>
+    <w:p>
+      <w:pPr>
+        <w:contextualSpacing/>
+      </w:pPr>
+      <w:r>
+        <w:t>-</w:t>
+      </w:r>
+      <w:proofErr w:type="spellStart"/>
+      <w:r>
+        <w:t>glm</w:t>
+      </w:r>
+      <w:proofErr w:type="spellEnd"/>
+      <w:r>
+        <w:t xml:space="preserve">: The G strain effect is the largest effect for </w:t>
+      </w:r>
+      <w:proofErr w:type="spellStart"/>
+      <w:r>
+        <w:t>gwRR</w:t>
+      </w:r>
+      <w:proofErr w:type="spellEnd"/>
+      <w:r>
+        <w:t>.  The sex*strain interaction effects for PWD and MSM are also significant.</w:t>
       </w:r>
     </w:p>
     <w:p>
@@ -282,10 +398,7 @@
         <w:t>G strain has large sexual dimorphism (degree of heterochiasmy)</w:t>
       </w:r>
       <w:r>
-        <w:t xml:space="preserve">  </w:t>
-      </w:r>
-      <w:r>
-        <w:t>(table x)(p values for these effects)</w:t>
+        <w:t xml:space="preserve">  (table x)(p values for these effects)</w:t>
       </w:r>
     </w:p>
     <w:p>
@@ -300,7 +413,23 @@
         <w:t>MSM and PWD strain by sex effects – significantly higher just in males</w:t>
       </w:r>
       <w:r>
-        <w:t xml:space="preserve"> (pvalues from glm models)</w:t>
+        <w:t xml:space="preserve"> (</w:t>
+      </w:r>
+      <w:proofErr w:type="spellStart"/>
+      <w:r>
+        <w:t>pvalues</w:t>
+      </w:r>
+      <w:proofErr w:type="spellEnd"/>
+      <w:r>
+        <w:t xml:space="preserve"> from </w:t>
+      </w:r>
+      <w:proofErr w:type="spellStart"/>
+      <w:r>
+        <w:t>glm</w:t>
+      </w:r>
+      <w:proofErr w:type="spellEnd"/>
+      <w:r>
+        <w:t xml:space="preserve"> models)</w:t>
       </w:r>
     </w:p>
     <w:p>
@@ -315,8 +444,13 @@
         <w:t xml:space="preserve"> </w:t>
       </w:r>
       <w:r>
-        <w:t>specific data indicate (which include more )</w:t>
-      </w:r>
+        <w:t xml:space="preserve">specific data indicate (which include </w:t>
+      </w:r>
+      <w:proofErr w:type="gramStart"/>
+      <w:r>
+        <w:t>more )</w:t>
+      </w:r>
+      <w:proofErr w:type="gramEnd"/>
     </w:p>
     <w:p>
       <w:pPr>
@@ -398,7 +532,14 @@
         <w:rPr>
           <w:b/>
         </w:rPr>
-        <w:t xml:space="preserve">WITHIN MOUSE </w:t>
+        <w:t xml:space="preserve">WITHIN </w:t>
+      </w:r>
+      <w:proofErr w:type="gramStart"/>
+      <w:r>
+        <w:rPr>
+          <w:b/>
+        </w:rPr>
+        <w:t xml:space="preserve">MOUSE </w:t>
       </w:r>
       <w:r>
         <w:rPr>
@@ -412,6 +553,7 @@
         </w:rPr>
         <w:t>VARIANCE</w:t>
       </w:r>
+      <w:proofErr w:type="gramEnd"/>
       <w:r>
         <w:rPr>
           <w:b/>
@@ -427,7 +569,15 @@
         <w:contextualSpacing/>
       </w:pPr>
       <w:r>
-        <w:t>The variance and cv for within mouse MLH1 counts across cells are listed in Table 1</w:t>
+        <w:t xml:space="preserve">The variance and </w:t>
+      </w:r>
+      <w:proofErr w:type="gramStart"/>
+      <w:r>
+        <w:t>cv</w:t>
+      </w:r>
+      <w:proofErr w:type="gramEnd"/>
+      <w:r>
+        <w:t xml:space="preserve"> for within mouse MLH1 counts across cells are listed in Table 1</w:t>
       </w:r>
     </w:p>
     <w:p>
@@ -457,21 +607,34 @@
         <w:contextualSpacing/>
       </w:pPr>
       <w:r>
-        <w:t>1. Se and var are larger in females</w:t>
-      </w:r>
-      <w:r>
-        <w:t>, from full model</w:t>
-      </w:r>
-    </w:p>
-    <w:p>
-      <w:pPr>
-        <w:pBdr>
-          <w:bottom w:val="double" w:sz="6" w:space="1" w:color="auto"/>
-        </w:pBdr>
-        <w:contextualSpacing/>
-      </w:pPr>
-      <w:r>
-        <w:t xml:space="preserve">2. sex specific models, analysis </w:t>
+        <w:t xml:space="preserve">1. Se and </w:t>
+      </w:r>
+      <w:proofErr w:type="spellStart"/>
+      <w:r>
+        <w:t>var</w:t>
+      </w:r>
+      <w:proofErr w:type="spellEnd"/>
+      <w:r>
+        <w:t xml:space="preserve"> are larger in females, from full model</w:t>
+      </w:r>
+    </w:p>
+    <w:p>
+      <w:pPr>
+        <w:pBdr>
+          <w:bottom w:val="double" w:sz="6" w:space="1" w:color="auto"/>
+        </w:pBdr>
+        <w:contextualSpacing/>
+      </w:pPr>
+      <w:r>
+        <w:t xml:space="preserve">2. </w:t>
+      </w:r>
+      <w:proofErr w:type="gramStart"/>
+      <w:r>
+        <w:t>sex</w:t>
+      </w:r>
+      <w:proofErr w:type="gramEnd"/>
+      <w:r>
+        <w:t xml:space="preserve"> specific models, analysis </w:t>
       </w:r>
       <w:r>
         <w:t xml:space="preserve">  (FIGURE OUT THE MAIN POINTS  …. The strain effects seem very unstable across </w:t>
@@ -485,7 +648,15 @@
         <w:contextualSpacing/>
       </w:pPr>
       <w:r>
-        <w:t>(rank the strains by variance --- how is it affects by sample size)</w:t>
+        <w:t>(</w:t>
+      </w:r>
+      <w:proofErr w:type="gramStart"/>
+      <w:r>
+        <w:t>rank</w:t>
+      </w:r>
+      <w:proofErr w:type="gramEnd"/>
+      <w:r>
+        <w:t xml:space="preserve"> the strains by variance --- how is it affects by sample size)</w:t>
       </w:r>
     </w:p>
     <w:p>
@@ -514,31 +685,51 @@
         </w:pBdr>
         <w:contextualSpacing/>
       </w:pPr>
-      <w:r>
-        <w:t xml:space="preserve">Female :  </w:t>
-      </w:r>
-    </w:p>
-    <w:p>
-      <w:pPr>
-        <w:pBdr>
-          <w:bottom w:val="double" w:sz="6" w:space="1" w:color="auto"/>
-        </w:pBdr>
-        <w:contextualSpacing/>
-      </w:pPr>
-      <w:r>
-        <w:t>Full.var   and LEW.cv   LEW sig strain</w:t>
-      </w:r>
-    </w:p>
-    <w:p>
-      <w:pPr>
-        <w:pBdr>
-          <w:bottom w:val="double" w:sz="6" w:space="1" w:color="auto"/>
-        </w:pBdr>
-        <w:contextualSpacing/>
-      </w:pPr>
-      <w:r>
-        <w:t>Q12.var  LEW sig straing</w:t>
-      </w:r>
+      <w:proofErr w:type="gramStart"/>
+      <w:r>
+        <w:t>Female :</w:t>
+      </w:r>
+      <w:proofErr w:type="gramEnd"/>
+      <w:r>
+        <w:t xml:space="preserve">  </w:t>
+      </w:r>
+    </w:p>
+    <w:p>
+      <w:pPr>
+        <w:pBdr>
+          <w:bottom w:val="double" w:sz="6" w:space="1" w:color="auto"/>
+        </w:pBdr>
+        <w:contextualSpacing/>
+      </w:pPr>
+      <w:proofErr w:type="spellStart"/>
+      <w:r>
+        <w:t>Full.var</w:t>
+      </w:r>
+      <w:proofErr w:type="spellEnd"/>
+      <w:r>
+        <w:t xml:space="preserve">   and LEW.cv   LEW sig strain</w:t>
+      </w:r>
+    </w:p>
+    <w:p>
+      <w:pPr>
+        <w:pBdr>
+          <w:bottom w:val="double" w:sz="6" w:space="1" w:color="auto"/>
+        </w:pBdr>
+        <w:contextualSpacing/>
+      </w:pPr>
+      <w:proofErr w:type="gramStart"/>
+      <w:r>
+        <w:t>Q12.var  LEW</w:t>
+      </w:r>
+      <w:proofErr w:type="gramEnd"/>
+      <w:r>
+        <w:t xml:space="preserve"> sig </w:t>
+      </w:r>
+      <w:proofErr w:type="spellStart"/>
+      <w:r>
+        <w:t>straing</w:t>
+      </w:r>
+      <w:proofErr w:type="spellEnd"/>
     </w:p>
     <w:p>
       <w:pPr>
@@ -591,8 +782,21 @@
         </w:pBdr>
         <w:contextualSpacing/>
       </w:pPr>
-      <w:r>
-        <w:t xml:space="preserve">and hard to differentitae from sampling </w:t>
+      <w:proofErr w:type="gramStart"/>
+      <w:r>
+        <w:t>and</w:t>
+      </w:r>
+      <w:proofErr w:type="gramEnd"/>
+      <w:r>
+        <w:t xml:space="preserve"> hard to </w:t>
+      </w:r>
+      <w:proofErr w:type="spellStart"/>
+      <w:r>
+        <w:t>differentitae</w:t>
+      </w:r>
+      <w:proofErr w:type="spellEnd"/>
+      <w:r>
+        <w:t xml:space="preserve"> from sampling </w:t>
       </w:r>
     </w:p>
     <w:p>
@@ -666,28 +870,44 @@
           <w:b/>
         </w:rPr>
       </w:pPr>
-      <w:r>
-        <w:rPr>
-          <w:b/>
-        </w:rPr>
-        <w:t>1.G and MSM in females,  (variance)?</w:t>
-      </w:r>
-    </w:p>
-    <w:p>
-      <w:pPr>
-        <w:pBdr>
-          <w:bottom w:val="double" w:sz="6" w:space="1" w:color="auto"/>
-        </w:pBdr>
-        <w:contextualSpacing/>
-        <w:rPr>
-          <w:b/>
-        </w:rPr>
-      </w:pPr>
-      <w:r>
-        <w:rPr>
-          <w:b/>
-        </w:rPr>
-        <w:t>2.PWD*male MSM*male effects</w:t>
+      <w:proofErr w:type="gramStart"/>
+      <w:r>
+        <w:rPr>
+          <w:b/>
+        </w:rPr>
+        <w:t>1.G</w:t>
+      </w:r>
+      <w:proofErr w:type="gramEnd"/>
+      <w:r>
+        <w:rPr>
+          <w:b/>
+        </w:rPr>
+        <w:t xml:space="preserve"> and MSM in females,  (variance)?</w:t>
+      </w:r>
+    </w:p>
+    <w:p>
+      <w:pPr>
+        <w:pBdr>
+          <w:bottom w:val="double" w:sz="6" w:space="1" w:color="auto"/>
+        </w:pBdr>
+        <w:contextualSpacing/>
+        <w:rPr>
+          <w:b/>
+        </w:rPr>
+      </w:pPr>
+      <w:proofErr w:type="gramStart"/>
+      <w:r>
+        <w:rPr>
+          <w:b/>
+        </w:rPr>
+        <w:t>2.PWD</w:t>
+      </w:r>
+      <w:proofErr w:type="gramEnd"/>
+      <w:r>
+        <w:rPr>
+          <w:b/>
+        </w:rPr>
+        <w:t>*male MSM*male effects</w:t>
       </w:r>
       <w:r>
         <w:rPr>
@@ -704,7 +924,15 @@
         <w:contextualSpacing/>
       </w:pPr>
       <w:r>
-        <w:t xml:space="preserve">PWD, MSM, and SKIVE have significant strain effects . They are grouped into the ‘High Rec’ group. PWD, MSM, and SKIVE have evolved 20, 30% and 10% higher than other means respectively. </w:t>
+        <w:t xml:space="preserve">PWD, MSM, and SKIVE have significant strain </w:t>
+      </w:r>
+      <w:proofErr w:type="gramStart"/>
+      <w:r>
+        <w:t>effects .</w:t>
+      </w:r>
+      <w:proofErr w:type="gramEnd"/>
+      <w:r>
+        <w:t xml:space="preserve"> They are grouped into the ‘High Rec’ group. PWD, MSM, and SKIVE have evolved 20, 30% and 10% higher than other means respectively. </w:t>
       </w:r>
     </w:p>
     <w:p>
@@ -730,7 +958,15 @@
       </w:r>
       <w:r>
         <w:tab/>
-        <w:t xml:space="preserve">Predictions for ‘uniform’ patterns across all Mus musculus strains are not met; (ie. strains within subspecies didn’t diverge uniformly) </w:t>
+        <w:t>Predictions for ‘uniform’ patterns across all Mus musculus strains are not met; (</w:t>
+      </w:r>
+      <w:proofErr w:type="spellStart"/>
+      <w:r>
+        <w:t>ie</w:t>
+      </w:r>
+      <w:proofErr w:type="spellEnd"/>
+      <w:r>
+        <w:t xml:space="preserve">. strains within subspecies didn’t diverge uniformly) </w:t>
       </w:r>
     </w:p>
     <w:p>
@@ -784,6 +1020,7 @@
           <w:b/>
         </w:rPr>
       </w:pPr>
+      <w:proofErr w:type="gramStart"/>
       <w:r>
         <w:rPr>
           <w:b/>
@@ -794,7 +1031,14 @@
         <w:rPr>
           <w:b/>
         </w:rPr>
-        <w:t xml:space="preserve">  Variation in DSB number</w:t>
+        <w:t xml:space="preserve">  Variation</w:t>
+      </w:r>
+      <w:proofErr w:type="gramEnd"/>
+      <w:r>
+        <w:rPr>
+          <w:b/>
+        </w:rPr>
+        <w:t xml:space="preserve"> in DSB number</w:t>
       </w:r>
     </w:p>
     <w:p>
@@ -803,19 +1047,7 @@
       </w:pPr>
       <w:r>
         <w:lastRenderedPageBreak/>
-        <w:t xml:space="preserve">In an attempt to </w:t>
-      </w:r>
-      <w:r>
-        <w:t>localize</w:t>
-      </w:r>
-      <w:r>
-        <w:t xml:space="preserve"> the above male specific </w:t>
-      </w:r>
-      <w:r>
-        <w:t>crossover</w:t>
-      </w:r>
-      <w:r>
-        <w:t xml:space="preserve"> number evolution within the meiotic pathway we quantified a marker for DSBs, DMC1, in early prophase meiocytes.</w:t>
+        <w:t>In an attempt to localize the above male specific crossover number evolution within the meiotic pathway we quantified a marker for DSBs, DMC1, in early prophase meiocytes.</w:t>
       </w:r>
     </w:p>
     <w:p>
@@ -851,7 +1083,15 @@
         <w:t>1.</w:t>
       </w:r>
       <w:r>
-        <w:t>-basic stats,  strains quantified from juvenile mice, cells selected based on stage of prophase. Means and number of cells reported in table.</w:t>
+        <w:t>-basic stats</w:t>
+      </w:r>
+      <w:proofErr w:type="gramStart"/>
+      <w:r>
+        <w:t>,  strains</w:t>
+      </w:r>
+      <w:proofErr w:type="gramEnd"/>
+      <w:r>
+        <w:t xml:space="preserve"> quantified from juvenile mice, cells selected based on stage of prophase. Means and number of cells reported in table.</w:t>
       </w:r>
     </w:p>
     <w:p>
@@ -868,26 +1108,72 @@
         <w:rPr>
           <w:b/>
         </w:rPr>
-        <w:t xml:space="preserve"> Lep (early Z) mean number of DMC1 foci per cell has evolved, in the direction predicted by number of COs.</w:t>
-      </w:r>
-    </w:p>
-    <w:p>
-      <w:pPr>
-        <w:pBdr>
-          <w:bottom w:val="double" w:sz="6" w:space="1" w:color="auto"/>
-        </w:pBdr>
-        <w:contextualSpacing/>
-      </w:pPr>
-    </w:p>
-    <w:p>
-      <w:pPr>
-        <w:pBdr>
-          <w:bottom w:val="double" w:sz="6" w:space="1" w:color="auto"/>
-        </w:pBdr>
-        <w:contextualSpacing/>
-      </w:pPr>
-      <w:r>
-        <w:t>-basic stats, Number of cells, juvinille mice, 1 for each strain – this subset choosen to directly compare the differences in high and min rec strains</w:t>
+        <w:t xml:space="preserve"> </w:t>
+      </w:r>
+      <w:proofErr w:type="spellStart"/>
+      <w:r>
+        <w:rPr>
+          <w:b/>
+        </w:rPr>
+        <w:t>Lep</w:t>
+      </w:r>
+      <w:proofErr w:type="spellEnd"/>
+      <w:r>
+        <w:rPr>
+          <w:b/>
+        </w:rPr>
+        <w:t xml:space="preserve"> (early Z) mean number of DMC1 foci per cell has evolved, in the direction predicted by number of </w:t>
+      </w:r>
+      <w:proofErr w:type="spellStart"/>
+      <w:r>
+        <w:rPr>
+          <w:b/>
+        </w:rPr>
+        <w:t>COs.</w:t>
+      </w:r>
+      <w:proofErr w:type="spellEnd"/>
+    </w:p>
+    <w:p>
+      <w:pPr>
+        <w:pBdr>
+          <w:bottom w:val="double" w:sz="6" w:space="1" w:color="auto"/>
+        </w:pBdr>
+        <w:contextualSpacing/>
+      </w:pPr>
+    </w:p>
+    <w:p>
+      <w:pPr>
+        <w:pBdr>
+          <w:bottom w:val="double" w:sz="6" w:space="1" w:color="auto"/>
+        </w:pBdr>
+        <w:contextualSpacing/>
+      </w:pPr>
+      <w:r>
+        <w:t>-</w:t>
+      </w:r>
+      <w:proofErr w:type="gramStart"/>
+      <w:r>
+        <w:t>basic</w:t>
+      </w:r>
+      <w:proofErr w:type="gramEnd"/>
+      <w:r>
+        <w:t xml:space="preserve"> stats, Number of cells, </w:t>
+      </w:r>
+      <w:proofErr w:type="spellStart"/>
+      <w:r>
+        <w:t>juvinille</w:t>
+      </w:r>
+      <w:proofErr w:type="spellEnd"/>
+      <w:r>
+        <w:t xml:space="preserve"> mice, 1 for each strain – this subset </w:t>
+      </w:r>
+      <w:proofErr w:type="spellStart"/>
+      <w:r>
+        <w:t>choosen</w:t>
+      </w:r>
+      <w:proofErr w:type="spellEnd"/>
+      <w:r>
+        <w:t xml:space="preserve"> to directly compare the differences in high and min rec strains</w:t>
       </w:r>
     </w:p>
     <w:p>
@@ -950,26 +1236,76 @@
         <w:rPr>
           <w:b/>
         </w:rPr>
-        <w:t>1. evolution of early number of DSBs (leptotene or early zygotene), this results in higher correlation of mean Z to CO)</w:t>
-      </w:r>
-    </w:p>
-    <w:p>
-      <w:pPr>
-        <w:pBdr>
-          <w:bottom w:val="double" w:sz="6" w:space="1" w:color="auto"/>
-        </w:pBdr>
-        <w:contextualSpacing/>
-      </w:pPr>
-    </w:p>
-    <w:p>
-      <w:pPr>
-        <w:pBdr>
-          <w:bottom w:val="double" w:sz="6" w:space="1" w:color="auto"/>
-        </w:pBdr>
-        <w:contextualSpacing/>
-      </w:pPr>
-      <w:r>
-        <w:t>For all strains Early stages have more than  later, (replicating pathway of meiosis</w:t>
+        <w:t xml:space="preserve">1. </w:t>
+      </w:r>
+      <w:proofErr w:type="gramStart"/>
+      <w:r>
+        <w:rPr>
+          <w:b/>
+        </w:rPr>
+        <w:t>evolution</w:t>
+      </w:r>
+      <w:proofErr w:type="gramEnd"/>
+      <w:r>
+        <w:rPr>
+          <w:b/>
+        </w:rPr>
+        <w:t xml:space="preserve"> of early number of DSBs (</w:t>
+      </w:r>
+      <w:proofErr w:type="spellStart"/>
+      <w:r>
+        <w:rPr>
+          <w:b/>
+        </w:rPr>
+        <w:t>leptotene</w:t>
+      </w:r>
+      <w:proofErr w:type="spellEnd"/>
+      <w:r>
+        <w:rPr>
+          <w:b/>
+        </w:rPr>
+        <w:t xml:space="preserve"> or early </w:t>
+      </w:r>
+      <w:proofErr w:type="spellStart"/>
+      <w:r>
+        <w:rPr>
+          <w:b/>
+        </w:rPr>
+        <w:t>zygotene</w:t>
+      </w:r>
+      <w:proofErr w:type="spellEnd"/>
+      <w:r>
+        <w:rPr>
+          <w:b/>
+        </w:rPr>
+        <w:t>), this results in higher correlation of mean Z to CO)</w:t>
+      </w:r>
+    </w:p>
+    <w:p>
+      <w:pPr>
+        <w:pBdr>
+          <w:bottom w:val="double" w:sz="6" w:space="1" w:color="auto"/>
+        </w:pBdr>
+        <w:contextualSpacing/>
+      </w:pPr>
+    </w:p>
+    <w:p>
+      <w:pPr>
+        <w:pBdr>
+          <w:bottom w:val="double" w:sz="6" w:space="1" w:color="auto"/>
+        </w:pBdr>
+        <w:contextualSpacing/>
+      </w:pPr>
+      <w:r>
+        <w:t xml:space="preserve">For all strains Early stages have more </w:t>
+      </w:r>
+      <w:proofErr w:type="gramStart"/>
+      <w:r>
+        <w:t>than  later</w:t>
+      </w:r>
+      <w:proofErr w:type="gramEnd"/>
+      <w:r>
+        <w:t>, (replicating pathway of meiosis</w:t>
       </w:r>
     </w:p>
     <w:p>
@@ -1001,91 +1337,239 @@
       <w:r>
         <w:t xml:space="preserve">2. </w:t>
       </w:r>
-      <w:r>
-        <w:t xml:space="preserve">ratios calculated to estimate the </w:t>
+      <w:proofErr w:type="gramStart"/>
+      <w:r>
+        <w:t>ratios</w:t>
+      </w:r>
+      <w:proofErr w:type="gramEnd"/>
+      <w:r>
+        <w:t xml:space="preserve"> calculated to estimate the </w:t>
       </w:r>
       <w:r>
         <w:t>proportion</w:t>
       </w:r>
       <w:r>
-        <w:t xml:space="preserve"> of DSBs repaired into COs  (the inverse /  tells can be used as a proxy for NCOs.  The ratios calculated for both staged estimates – were not significantly different (t.ttes; p = p= )</w:t>
-      </w:r>
-    </w:p>
-    <w:p>
-      <w:pPr>
-        <w:pBdr>
-          <w:bottom w:val="double" w:sz="6" w:space="1" w:color="auto"/>
-        </w:pBdr>
-        <w:contextualSpacing/>
-      </w:pPr>
-    </w:p>
-    <w:p>
-      <w:pPr>
-        <w:pBdr>
-          <w:bottom w:val="double" w:sz="6" w:space="1" w:color="auto"/>
-        </w:pBdr>
-        <w:contextualSpacing/>
-      </w:pPr>
-      <w:r>
-        <w:t>3. points to the differences being established before DSB formation</w:t>
-      </w:r>
-    </w:p>
-    <w:p>
-      <w:pPr>
-        <w:pBdr>
-          <w:bottom w:val="double" w:sz="6" w:space="1" w:color="auto"/>
-        </w:pBdr>
-        <w:contextualSpacing/>
-      </w:pPr>
-    </w:p>
-    <w:p>
-      <w:pPr>
-        <w:pBdr>
-          <w:bottom w:val="double" w:sz="6" w:space="1" w:color="auto"/>
-        </w:pBdr>
-        <w:contextualSpacing/>
-      </w:pPr>
-    </w:p>
-    <w:p>
-      <w:pPr>
-        <w:pBdr>
-          <w:bottom w:val="double" w:sz="6" w:space="1" w:color="auto"/>
-        </w:pBdr>
-        <w:contextualSpacing/>
-      </w:pPr>
-      <w:r>
-        <w:t>---</w:t>
-      </w:r>
-    </w:p>
-    <w:p>
-      <w:pPr>
-        <w:pBdr>
-          <w:bottom w:val="double" w:sz="6" w:space="1" w:color="auto"/>
-        </w:pBdr>
-        <w:contextualSpacing/>
-      </w:pPr>
-    </w:p>
-    <w:p>
-      <w:pPr>
-        <w:pBdr>
-          <w:bottom w:val="double" w:sz="6" w:space="1" w:color="auto"/>
-        </w:pBdr>
-        <w:contextualSpacing/>
-      </w:pPr>
-    </w:p>
-    <w:p>
-      <w:pPr>
-        <w:pBdr>
-          <w:bottom w:val="double" w:sz="6" w:space="1" w:color="auto"/>
-        </w:pBdr>
-        <w:contextualSpacing/>
-      </w:pPr>
-    </w:p>
-    <w:p>
-      <w:pPr>
-        <w:pBdr>
-          <w:bottom w:val="double" w:sz="6" w:space="1" w:color="auto"/>
-        </w:pBdr>
+        <w:t xml:space="preserve"> of DSBs repaired into COs  (the inverse /  tells can be used as a proxy for NCOs.  The ratios calculated for both staged estimates – were not significantly different (</w:t>
+      </w:r>
+      <w:proofErr w:type="spellStart"/>
+      <w:r>
+        <w:t>t.ttes</w:t>
+      </w:r>
+      <w:proofErr w:type="spellEnd"/>
+      <w:r>
+        <w:t>; p = p</w:t>
+      </w:r>
+      <w:proofErr w:type="gramStart"/>
+      <w:r>
+        <w:t>= )</w:t>
+      </w:r>
+      <w:proofErr w:type="gramEnd"/>
+    </w:p>
+    <w:p>
+      <w:pPr>
+        <w:pBdr>
+          <w:bottom w:val="double" w:sz="6" w:space="1" w:color="auto"/>
+        </w:pBdr>
+        <w:contextualSpacing/>
+      </w:pPr>
+    </w:p>
+    <w:p>
+      <w:pPr>
+        <w:pBdr>
+          <w:bottom w:val="double" w:sz="6" w:space="1" w:color="auto"/>
+        </w:pBdr>
+        <w:contextualSpacing/>
+      </w:pPr>
+      <w:r>
+        <w:t xml:space="preserve">3. </w:t>
+      </w:r>
+      <w:proofErr w:type="gramStart"/>
+      <w:r>
+        <w:t>points</w:t>
+      </w:r>
+      <w:proofErr w:type="gramEnd"/>
+      <w:r>
+        <w:t xml:space="preserve"> to the differences being established before DSB formation</w:t>
+      </w:r>
+      <w:r>
+        <w:t xml:space="preserve">2. TABLE OF </w:t>
+      </w:r>
+      <w:proofErr w:type="gramStart"/>
+      <w:r>
+        <w:t>CO :</w:t>
+      </w:r>
+      <w:proofErr w:type="gramEnd"/>
+      <w:r>
+        <w:t xml:space="preserve"> NCO RATIOS ( DSB / MLH1 = estimated proportion of NCO. ) –</w:t>
+      </w:r>
+      <w:r>
+        <w:rPr>
+          <w:b/>
+        </w:rPr>
+        <w:t>correlation with MLH1</w:t>
+      </w:r>
+      <w:r>
+        <w:t xml:space="preserve"> </w:t>
+      </w:r>
+      <w:r>
+        <w:t xml:space="preserve">L based ratios: WSB, G and KAZ:   </w:t>
+      </w:r>
+      <w:r>
+        <w:tab/>
+      </w:r>
+      <w:r>
+        <w:t>7.3</w:t>
+      </w:r>
+      <w:r>
+        <w:t xml:space="preserve"> and</w:t>
+      </w:r>
+      <w:r>
+        <w:tab/>
+      </w:r>
+      <w:r>
+        <w:t>6.5</w:t>
+      </w:r>
+      <w:r>
+        <w:t xml:space="preserve">, </w:t>
+      </w:r>
+      <w:r>
+        <w:t>6.6</w:t>
+      </w:r>
+      <w:r>
+        <w:t>*</w:t>
+      </w:r>
+      <w:r>
+        <w:tab/>
+        <w:t>PWD and MSM:</w:t>
+      </w:r>
+      <w:r>
+        <w:tab/>
+      </w:r>
+      <w:r>
+        <w:tab/>
+      </w:r>
+      <w:r>
+        <w:t>6.1</w:t>
+      </w:r>
+      <w:r>
+        <w:t xml:space="preserve"> </w:t>
+      </w:r>
+      <w:proofErr w:type="gramStart"/>
+      <w:r>
+        <w:t xml:space="preserve">and  </w:t>
+      </w:r>
+      <w:r>
+        <w:t>7.4</w:t>
+      </w:r>
+      <w:proofErr w:type="gramEnd"/>
+    </w:p>
+    <w:p>
+      <w:pPr>
+        <w:pBdr>
+          <w:bottom w:val="double" w:sz="6" w:space="1" w:color="auto"/>
+        </w:pBdr>
+        <w:contextualSpacing/>
+      </w:pPr>
+      <w:r>
+        <w:t>Z based ratios: WSB, G and KAZ:</w:t>
+      </w:r>
+      <w:r>
+        <w:tab/>
+      </w:r>
+      <w:r>
+        <w:tab/>
+      </w:r>
+      <w:r>
+        <w:t>5.4</w:t>
+      </w:r>
+      <w:r>
+        <w:t xml:space="preserve"> and </w:t>
+      </w:r>
+      <w:r>
+        <w:t>5.9</w:t>
+      </w:r>
+      <w:r>
+        <w:t xml:space="preserve">, </w:t>
+      </w:r>
+      <w:r>
+        <w:t>6.9</w:t>
+      </w:r>
+      <w:r>
+        <w:tab/>
+        <w:t xml:space="preserve"> </w:t>
+      </w:r>
+      <w:r>
+        <w:tab/>
+        <w:t xml:space="preserve">PWD and MSM: </w:t>
+      </w:r>
+      <w:r>
+        <w:tab/>
+      </w:r>
+      <w:r>
+        <w:t>4.8</w:t>
+      </w:r>
+      <w:r>
+        <w:t xml:space="preserve"> and </w:t>
+      </w:r>
+      <w:r>
+        <w:t>5.3</w:t>
+      </w:r>
+    </w:p>
+    <w:p>
+      <w:pPr>
+        <w:pBdr>
+          <w:bottom w:val="double" w:sz="6" w:space="1" w:color="auto"/>
+        </w:pBdr>
+        <w:contextualSpacing/>
+      </w:pPr>
+    </w:p>
+    <w:p>
+      <w:pPr>
+        <w:pBdr>
+          <w:bottom w:val="double" w:sz="6" w:space="1" w:color="auto"/>
+        </w:pBdr>
+        <w:contextualSpacing/>
+      </w:pPr>
+      <w:r>
+        <w:t xml:space="preserve">+ </w:t>
+      </w:r>
+      <w:proofErr w:type="spellStart"/>
+      <w:proofErr w:type="gramStart"/>
+      <w:r>
+        <w:t>t.tests</w:t>
+      </w:r>
+      <w:proofErr w:type="spellEnd"/>
+      <w:proofErr w:type="gramEnd"/>
+      <w:r>
+        <w:t xml:space="preserve"> of ratios</w:t>
+      </w:r>
+    </w:p>
+    <w:p>
+      <w:pPr>
+        <w:pBdr>
+          <w:bottom w:val="double" w:sz="6" w:space="1" w:color="auto"/>
+        </w:pBdr>
+        <w:contextualSpacing/>
+      </w:pPr>
+    </w:p>
+    <w:p>
+      <w:pPr>
+        <w:pBdr>
+          <w:bottom w:val="double" w:sz="6" w:space="1" w:color="auto"/>
+        </w:pBdr>
+        <w:contextualSpacing/>
+      </w:pPr>
+    </w:p>
+    <w:p>
+      <w:pPr>
+        <w:contextualSpacing/>
+        <w:rPr>
+          <w:highlight w:val="yellow"/>
+        </w:rPr>
+      </w:pPr>
+    </w:p>
+    <w:p>
+      <w:pPr>
         <w:contextualSpacing/>
       </w:pPr>
       <w:r>
@@ -1098,71 +1582,94 @@
         <w:rPr>
           <w:b/>
         </w:rPr>
+        <w:t xml:space="preserve">, Genome wide recombination rate variation </w:t>
+      </w:r>
+      <w:r>
+        <w:rPr>
+          <w:b/>
+        </w:rPr>
+        <w:t>translate</w:t>
+      </w:r>
+      <w:r>
+        <w:rPr>
+          <w:b/>
+        </w:rPr>
+        <w:t>s</w:t>
+      </w:r>
+      <w:r>
+        <w:rPr>
+          <w:b/>
+        </w:rPr>
+        <w:t xml:space="preserve"> to </w:t>
+      </w:r>
+      <w:r>
+        <w:rPr>
+          <w:b/>
+        </w:rPr>
+        <w:t xml:space="preserve">the </w:t>
+      </w:r>
+      <w:r>
+        <w:rPr>
+          <w:b/>
+        </w:rPr>
+        <w:t xml:space="preserve">chromosome </w:t>
+      </w:r>
+      <w:proofErr w:type="gramStart"/>
+      <w:r>
+        <w:rPr>
+          <w:b/>
+        </w:rPr>
+        <w:t>level</w:t>
+      </w:r>
+      <w:r>
+        <w:t xml:space="preserve"> </w:t>
+      </w:r>
+      <w:r>
+        <w:rPr>
+          <w:highlight w:val="yellow"/>
+        </w:rPr>
+        <w:t xml:space="preserve"> </w:t>
+      </w:r>
+      <w:r>
+        <w:rPr>
+          <w:highlight w:val="yellow"/>
+        </w:rPr>
+        <w:t>(</w:t>
+      </w:r>
+      <w:proofErr w:type="gramEnd"/>
+      <w:r>
+        <w:rPr>
+          <w:highlight w:val="yellow"/>
+        </w:rPr>
+        <w:t xml:space="preserve"> in order to decompose the cell wide rate, we decided to look at the proportion or chromosomes with different numbers of COs)</w:t>
+      </w:r>
+      <w:r>
         <w:t xml:space="preserve">, </w:t>
       </w:r>
-      <w:r>
-        <w:rPr>
-          <w:b/>
-        </w:rPr>
-        <w:t xml:space="preserve">Genome wide recombination rate variation </w:t>
-      </w:r>
-      <w:r>
-        <w:rPr>
-          <w:b/>
-        </w:rPr>
-        <w:t>translate</w:t>
-      </w:r>
-      <w:r>
-        <w:rPr>
-          <w:b/>
-        </w:rPr>
-        <w:t>s</w:t>
-      </w:r>
-      <w:r>
-        <w:rPr>
-          <w:b/>
-        </w:rPr>
-        <w:t xml:space="preserve"> to </w:t>
-      </w:r>
-      <w:r>
-        <w:rPr>
-          <w:b/>
-        </w:rPr>
-        <w:t xml:space="preserve">the </w:t>
-      </w:r>
-      <w:r>
-        <w:rPr>
-          <w:b/>
-        </w:rPr>
-        <w:t>chromosome level</w:t>
-      </w:r>
-    </w:p>
-    <w:p>
-      <w:pPr>
-        <w:contextualSpacing/>
-      </w:pPr>
-      <w:r>
-        <w:rPr>
-          <w:highlight w:val="yellow"/>
-        </w:rPr>
-        <w:t>( in order to decompose the cell wide rate, we decided to look at the proportion or chromosomes with different numbers of COs)</w:t>
-      </w:r>
-      <w:r>
-        <w:t xml:space="preserve">, </w:t>
-      </w:r>
-      <w:r>
-        <w:t>gwRR evo -&gt; chrm proportion</w:t>
-      </w:r>
-    </w:p>
-    <w:p>
-      <w:pPr>
-        <w:contextualSpacing/>
-      </w:pPr>
-    </w:p>
-    <w:p>
-      <w:pPr>
-        <w:contextualSpacing/>
-      </w:pPr>
+      <w:proofErr w:type="spellStart"/>
+      <w:r>
+        <w:t>gwRR</w:t>
+      </w:r>
+      <w:proofErr w:type="spellEnd"/>
+      <w:r>
+        <w:t xml:space="preserve"> </w:t>
+      </w:r>
+      <w:proofErr w:type="spellStart"/>
+      <w:r>
+        <w:t>evo</w:t>
+      </w:r>
+      <w:proofErr w:type="spellEnd"/>
+      <w:r>
+        <w:t xml:space="preserve"> -&gt; </w:t>
+      </w:r>
+      <w:proofErr w:type="spellStart"/>
+      <w:r>
+        <w:t>chrm</w:t>
+      </w:r>
+      <w:proofErr w:type="spellEnd"/>
+      <w:r>
+        <w:t xml:space="preserve"> proportion</w:t>
+      </w:r>
       <w:r>
         <w:rPr>
           <w:i/>
@@ -1191,13 +1698,15 @@
         </w:numPr>
       </w:pPr>
       <w:r>
-        <w:t xml:space="preserve">Rang of co per chrm, </w:t>
-      </w:r>
-      <w:r>
-        <w:t>mostly</w:t>
-      </w:r>
-      <w:r>
-        <w:t xml:space="preserve"> 1co 2co</w:t>
+        <w:t xml:space="preserve">Rang of co per </w:t>
+      </w:r>
+      <w:proofErr w:type="spellStart"/>
+      <w:r>
+        <w:t>chrm</w:t>
+      </w:r>
+      <w:proofErr w:type="spellEnd"/>
+      <w:r>
+        <w:t>, mostly 1co 2co</w:t>
       </w:r>
     </w:p>
     <w:p>
@@ -1225,15 +1734,21 @@
       <w:pPr>
         <w:contextualSpacing/>
       </w:pPr>
-      <w:bookmarkStart w:id="0" w:name="_GoBack"/>
-      <w:bookmarkEnd w:id="0"/>
-    </w:p>
-    <w:p>
-      <w:pPr>
-        <w:contextualSpacing/>
-      </w:pPr>
-      <w:r>
-        <w:t>-high PWD, MSM – have low sig p values for 1CO and 2CO tests</w:t>
+    </w:p>
+    <w:p>
+      <w:pPr>
+        <w:contextualSpacing/>
+      </w:pPr>
+      <w:r>
+        <w:t>-</w:t>
+      </w:r>
+      <w:proofErr w:type="gramStart"/>
+      <w:r>
+        <w:t>high</w:t>
+      </w:r>
+      <w:proofErr w:type="gramEnd"/>
+      <w:r>
+        <w:t xml:space="preserve"> PWD, MSM – have low sig p values for 1CO and 2CO tests</w:t>
       </w:r>
     </w:p>
     <w:p>
@@ -1258,7 +1773,15 @@
         <w:pStyle w:val="ListParagraph"/>
       </w:pPr>
       <w:r>
-        <w:t>For males Chi squared test, p = low group,  p = MSM and PWD,  SKIVE is intermediate)</w:t>
+        <w:t>For males Chi squared test, p = low group</w:t>
+      </w:r>
+      <w:proofErr w:type="gramStart"/>
+      <w:r>
+        <w:t>,  p</w:t>
+      </w:r>
+      <w:proofErr w:type="gramEnd"/>
+      <w:r>
+        <w:t xml:space="preserve"> = MSM and PWD,  SKIVE is intermediate)</w:t>
       </w:r>
     </w:p>
     <w:p>
@@ -1292,6 +1815,11 @@
     </w:p>
     <w:p>
       <w:pPr>
+        <w:contextualSpacing/>
+      </w:pPr>
+    </w:p>
+    <w:p>
+      <w:pPr>
         <w:pBdr>
           <w:bottom w:val="double" w:sz="6" w:space="1" w:color="auto"/>
         </w:pBdr>
@@ -1344,7 +1872,15 @@
         <w:t xml:space="preserve"> </w:t>
       </w:r>
       <w:r>
-        <w:t>apply an algorithm to the MLH1 stained meiocyte images</w:t>
+        <w:t xml:space="preserve">apply an algorithm to the MLH1 stained </w:t>
+      </w:r>
+      <w:proofErr w:type="spellStart"/>
+      <w:r>
+        <w:t>meiocyte</w:t>
+      </w:r>
+      <w:proofErr w:type="spellEnd"/>
+      <w:r>
+        <w:t xml:space="preserve"> images</w:t>
       </w:r>
     </w:p>
     <w:p>
@@ -1355,16 +1891,48 @@
         <w:t xml:space="preserve">2 </w:t>
       </w:r>
       <w:r>
-        <w:t>- algorithm sates and performance</w:t>
+        <w:t xml:space="preserve">- </w:t>
+      </w:r>
+      <w:proofErr w:type="gramStart"/>
+      <w:r>
+        <w:t>algorithm</w:t>
+      </w:r>
+      <w:proofErr w:type="gramEnd"/>
+      <w:r>
+        <w:t xml:space="preserve"> sates and performance</w:t>
       </w:r>
       <w:r>
         <w:t xml:space="preserve"> (n bivalents (with hand foci),</w:t>
       </w:r>
       <w:r>
-        <w:t xml:space="preserve">   (Table 3 --- Ncells, Nbivs, </w:t>
-      </w:r>
-      <w:r>
-        <w:t xml:space="preserve">X, proportion chrm class, </w:t>
+        <w:t xml:space="preserve">   (Table 3 --- </w:t>
+      </w:r>
+      <w:proofErr w:type="spellStart"/>
+      <w:r>
+        <w:t>Ncells</w:t>
+      </w:r>
+      <w:proofErr w:type="spellEnd"/>
+      <w:r>
+        <w:t xml:space="preserve">, </w:t>
+      </w:r>
+      <w:proofErr w:type="spellStart"/>
+      <w:r>
+        <w:t>Nbivs</w:t>
+      </w:r>
+      <w:proofErr w:type="spellEnd"/>
+      <w:r>
+        <w:t xml:space="preserve">, </w:t>
+      </w:r>
+      <w:r>
+        <w:t xml:space="preserve">X, proportion </w:t>
+      </w:r>
+      <w:proofErr w:type="spellStart"/>
+      <w:r>
+        <w:t>chrm</w:t>
+      </w:r>
+      <w:proofErr w:type="spellEnd"/>
+      <w:r>
+        <w:t xml:space="preserve"> class, </w:t>
       </w:r>
       <w:r>
         <w:t>)</w:t>
@@ -1378,7 +1946,15 @@
         <w:t xml:space="preserve">3. </w:t>
       </w:r>
       <w:r>
-        <w:t xml:space="preserve"> average number of bivalents isolated</w:t>
+        <w:t xml:space="preserve"> </w:t>
+      </w:r>
+      <w:proofErr w:type="gramStart"/>
+      <w:r>
+        <w:t>average</w:t>
+      </w:r>
+      <w:proofErr w:type="gramEnd"/>
+      <w:r>
+        <w:t xml:space="preserve"> number of bivalents isolated</w:t>
       </w:r>
       <w:r>
         <w:t>-measures and estimates of error</w:t>
@@ -1390,10 +1966,7 @@
         <w:t xml:space="preserve"> </w:t>
       </w:r>
       <w:r>
-        <w:t xml:space="preserve">(estimates of error compare to manual measures – ref Peterson </w:t>
-      </w:r>
-      <w:r>
-        <w:t>2019, table and figur</w:t>
+        <w:t>(estimates of error compare to manual measures – ref Peterson 2019, table and figur</w:t>
       </w:r>
       <w:r>
         <w:t>e</w:t>
@@ -1424,7 +1997,15 @@
         <w:t xml:space="preserve">4. </w:t>
       </w:r>
       <w:r>
-        <w:t>&lt;transition to driving questions&gt;</w:t>
+        <w:t>&lt;</w:t>
+      </w:r>
+      <w:proofErr w:type="gramStart"/>
+      <w:r>
+        <w:t>transition</w:t>
+      </w:r>
+      <w:proofErr w:type="gramEnd"/>
+      <w:r>
+        <w:t xml:space="preserve"> to driving questions&gt;</w:t>
       </w:r>
     </w:p>
     <w:p>
@@ -1434,8 +2015,13 @@
       <w:r>
         <w:t xml:space="preserve">Main motivating questions / </w:t>
       </w:r>
-      <w:r>
-        <w:t>We will use this data to address 2 questions:</w:t>
+      <w:proofErr w:type="gramStart"/>
+      <w:r>
+        <w:t>We</w:t>
+      </w:r>
+      <w:proofErr w:type="gramEnd"/>
+      <w:r>
+        <w:t xml:space="preserve"> will use this data to address 2 questions:</w:t>
       </w:r>
     </w:p>
     <w:p>
@@ -1512,26 +2098,89 @@
         <w:rPr>
           <w:highlight w:val="yellow"/>
         </w:rPr>
-        <w:t>ur data set provides an opportunity to test if the canonical pattern of females having higher gwRR and more SC area)  – have been uncoupled in the instance of rapid male specific evolution in the gwRR of PWD and MSM.</w:t>
+        <w:t xml:space="preserve">ur data set provides an opportunity to test if the canonical pattern of females having higher </w:t>
+      </w:r>
+      <w:proofErr w:type="spellStart"/>
+      <w:r>
+        <w:rPr>
+          <w:highlight w:val="yellow"/>
+        </w:rPr>
+        <w:t>gwRR</w:t>
+      </w:r>
+      <w:proofErr w:type="spellEnd"/>
+      <w:r>
+        <w:rPr>
+          <w:highlight w:val="yellow"/>
+        </w:rPr>
+        <w:t xml:space="preserve"> and more SC area</w:t>
+      </w:r>
+      <w:proofErr w:type="gramStart"/>
+      <w:r>
+        <w:rPr>
+          <w:highlight w:val="yellow"/>
+        </w:rPr>
+        <w:t>)  –</w:t>
+      </w:r>
+      <w:proofErr w:type="gramEnd"/>
+      <w:r>
+        <w:rPr>
+          <w:highlight w:val="yellow"/>
+        </w:rPr>
+        <w:t xml:space="preserve"> have been uncoupled in the instance of rapid male specific evolution in the </w:t>
+      </w:r>
+      <w:proofErr w:type="spellStart"/>
+      <w:r>
+        <w:rPr>
+          <w:highlight w:val="yellow"/>
+        </w:rPr>
+        <w:t>gwRR</w:t>
+      </w:r>
+      <w:proofErr w:type="spellEnd"/>
+      <w:r>
+        <w:rPr>
+          <w:highlight w:val="yellow"/>
+        </w:rPr>
+        <w:t xml:space="preserve"> of PWD and MSM.</w:t>
       </w:r>
       <w:r>
         <w:t xml:space="preserve">  </w:t>
       </w:r>
       <w:r>
-        <w:t>A simple model might predict if SC area is the strongest predictor for gwRR / CO number, the high recombining males would have greater SC area proportional to the difference in CO number per cell.</w:t>
-      </w:r>
-    </w:p>
-    <w:p>
-      <w:pPr>
-        <w:contextualSpacing/>
-      </w:pPr>
-    </w:p>
-    <w:p>
-      <w:pPr>
-        <w:contextualSpacing/>
-      </w:pPr>
-      <w:r>
-        <w:t>Mouse averages for the SC based metrics ( irregaurdless of foci count ) – general comparison of chromatin compaction between sexes</w:t>
+        <w:t xml:space="preserve">A simple model might predict if SC area is the strongest predictor for </w:t>
+      </w:r>
+      <w:proofErr w:type="spellStart"/>
+      <w:r>
+        <w:t>gwRR</w:t>
+      </w:r>
+      <w:proofErr w:type="spellEnd"/>
+      <w:r>
+        <w:t xml:space="preserve"> / CO number, the high recombining males would have greater SC area proportional to the difference in CO number per cell.</w:t>
+      </w:r>
+    </w:p>
+    <w:p>
+      <w:pPr>
+        <w:contextualSpacing/>
+      </w:pPr>
+    </w:p>
+    <w:p>
+      <w:pPr>
+        <w:contextualSpacing/>
+      </w:pPr>
+      <w:r>
+        <w:t xml:space="preserve">Mouse averages for the SC based metrics </w:t>
+      </w:r>
+      <w:proofErr w:type="gramStart"/>
+      <w:r>
+        <w:t xml:space="preserve">( </w:t>
+      </w:r>
+      <w:proofErr w:type="spellStart"/>
+      <w:r>
+        <w:t>irregaurdless</w:t>
+      </w:r>
+      <w:proofErr w:type="spellEnd"/>
+      <w:proofErr w:type="gramEnd"/>
+      <w:r>
+        <w:t xml:space="preserve"> of foci count ) – general comparison of chromatin compaction between sexes</w:t>
       </w:r>
     </w:p>
     <w:p>
@@ -1552,47 +2201,32 @@
         <w:contextualSpacing/>
       </w:pPr>
       <w:r>
-        <w:t>- cells used in the final total SC data set (after filters and removing outliers)</w:t>
-      </w:r>
-    </w:p>
-    <w:p>
-      <w:pPr>
-        <w:contextualSpacing/>
-      </w:pPr>
-      <w:r>
-        <w:t>– more total SC area (total SC)</w:t>
-      </w:r>
-    </w:p>
-    <w:p>
-      <w:pPr>
-        <w:contextualSpacing/>
-        <w:rPr>
-          <w:b/>
-        </w:rPr>
-      </w:pPr>
-    </w:p>
-    <w:p>
-      <w:pPr>
-        <w:contextualSpacing/>
-        <w:rPr>
-          <w:b/>
-        </w:rPr>
-      </w:pPr>
-      <w:r>
-        <w:rPr>
-          <w:b/>
-        </w:rPr>
-        <w:lastRenderedPageBreak/>
-        <w:t>-t.tests for significant sex differences (almost equvilent sets of chromosomes, wouldn’t expect )</w:t>
-      </w:r>
-    </w:p>
-    <w:p>
-      <w:pPr>
-        <w:contextualSpacing/>
-        <w:rPr>
-          <w:b/>
-        </w:rPr>
-      </w:pPr>
+        <w:t xml:space="preserve">- </w:t>
+      </w:r>
+      <w:proofErr w:type="gramStart"/>
+      <w:r>
+        <w:t>cells</w:t>
+      </w:r>
+      <w:proofErr w:type="gramEnd"/>
+      <w:r>
+        <w:t xml:space="preserve"> used in the final total SC data set (after filters and removing outliers)</w:t>
+      </w:r>
+    </w:p>
+    <w:p>
+      <w:pPr>
+        <w:contextualSpacing/>
+      </w:pPr>
+      <w:r>
+        <w:t xml:space="preserve">– </w:t>
+      </w:r>
+      <w:proofErr w:type="gramStart"/>
+      <w:r>
+        <w:t>more</w:t>
+      </w:r>
+      <w:proofErr w:type="gramEnd"/>
+      <w:r>
+        <w:t xml:space="preserve"> total SC area (total SC)</w:t>
+      </w:r>
     </w:p>
     <w:p>
       <w:pPr>
@@ -1615,11 +2249,127 @@
         </w:rPr>
         <w:t>-</w:t>
       </w:r>
-      <w:r>
-        <w:rPr>
-          <w:b/>
-        </w:rPr>
-        <w:t xml:space="preserve">Use glm / lmer for mouse average sc area – to test if there has been evolution – and interaction across the subsp and sex </w:t>
+      <w:proofErr w:type="spellStart"/>
+      <w:r>
+        <w:rPr>
+          <w:b/>
+        </w:rPr>
+        <w:t>t.tests</w:t>
+      </w:r>
+      <w:proofErr w:type="spellEnd"/>
+      <w:r>
+        <w:rPr>
+          <w:b/>
+        </w:rPr>
+        <w:t xml:space="preserve"> for significant sex differences (almost </w:t>
+      </w:r>
+      <w:proofErr w:type="spellStart"/>
+      <w:r>
+        <w:rPr>
+          <w:b/>
+        </w:rPr>
+        <w:t>equvilent</w:t>
+      </w:r>
+      <w:proofErr w:type="spellEnd"/>
+      <w:r>
+        <w:rPr>
+          <w:b/>
+        </w:rPr>
+        <w:t xml:space="preserve"> sets of chromosomes, wouldn’t </w:t>
+      </w:r>
+      <w:proofErr w:type="gramStart"/>
+      <w:r>
+        <w:rPr>
+          <w:b/>
+        </w:rPr>
+        <w:t>expect )</w:t>
+      </w:r>
+      <w:proofErr w:type="gramEnd"/>
+    </w:p>
+    <w:p>
+      <w:pPr>
+        <w:contextualSpacing/>
+        <w:rPr>
+          <w:b/>
+        </w:rPr>
+      </w:pPr>
+    </w:p>
+    <w:p>
+      <w:pPr>
+        <w:contextualSpacing/>
+        <w:rPr>
+          <w:b/>
+        </w:rPr>
+      </w:pPr>
+    </w:p>
+    <w:p>
+      <w:pPr>
+        <w:contextualSpacing/>
+        <w:rPr>
+          <w:b/>
+        </w:rPr>
+      </w:pPr>
+      <w:r>
+        <w:rPr>
+          <w:b/>
+        </w:rPr>
+        <w:t xml:space="preserve">-Use </w:t>
+      </w:r>
+      <w:proofErr w:type="spellStart"/>
+      <w:r>
+        <w:rPr>
+          <w:b/>
+        </w:rPr>
+        <w:t>glm</w:t>
+      </w:r>
+      <w:proofErr w:type="spellEnd"/>
+      <w:r>
+        <w:rPr>
+          <w:b/>
+        </w:rPr>
+        <w:t xml:space="preserve"> / </w:t>
+      </w:r>
+      <w:proofErr w:type="spellStart"/>
+      <w:r>
+        <w:rPr>
+          <w:b/>
+        </w:rPr>
+        <w:t>lmer</w:t>
+      </w:r>
+      <w:proofErr w:type="spellEnd"/>
+      <w:r>
+        <w:rPr>
+          <w:b/>
+        </w:rPr>
+        <w:t xml:space="preserve"> for mouse average </w:t>
+      </w:r>
+      <w:proofErr w:type="spellStart"/>
+      <w:r>
+        <w:rPr>
+          <w:b/>
+        </w:rPr>
+        <w:t>sc</w:t>
+      </w:r>
+      <w:proofErr w:type="spellEnd"/>
+      <w:r>
+        <w:rPr>
+          <w:b/>
+        </w:rPr>
+        <w:t xml:space="preserve"> area – to test if there has been evolution – and interaction across the </w:t>
+      </w:r>
+      <w:proofErr w:type="spellStart"/>
+      <w:r>
+        <w:rPr>
+          <w:b/>
+        </w:rPr>
+        <w:t>subsp</w:t>
+      </w:r>
+      <w:proofErr w:type="spellEnd"/>
+      <w:r>
+        <w:rPr>
+          <w:b/>
+        </w:rPr>
+        <w:t xml:space="preserve"> and sex </w:t>
       </w:r>
     </w:p>
     <w:p>
@@ -1643,8 +2393,29 @@
       <w:pPr>
         <w:pStyle w:val="ListParagraph"/>
       </w:pPr>
-      <w:r>
-        <w:t>Ttests, lmer, and glm – FEMALE HAVE SIG MORE SC_AE</w:t>
+      <w:proofErr w:type="spellStart"/>
+      <w:r>
+        <w:t>Ttests</w:t>
+      </w:r>
+      <w:proofErr w:type="spellEnd"/>
+      <w:r>
+        <w:t xml:space="preserve">, </w:t>
+      </w:r>
+      <w:proofErr w:type="spellStart"/>
+      <w:r>
+        <w:t>lmer</w:t>
+      </w:r>
+      <w:proofErr w:type="spellEnd"/>
+      <w:r>
+        <w:t xml:space="preserve">, and </w:t>
+      </w:r>
+      <w:proofErr w:type="spellStart"/>
+      <w:r>
+        <w:t>glm</w:t>
+      </w:r>
+      <w:proofErr w:type="spellEnd"/>
+      <w:r>
+        <w:t xml:space="preserve"> – FEMALE HAVE SIG MORE SC_AE</w:t>
       </w:r>
     </w:p>
     <w:p>
@@ -1684,7 +2455,15 @@
         <w:t>rd</w:t>
       </w:r>
       <w:r>
-        <w:t xml:space="preserve"> longest in reference genome (mb). The XY in males and distinguishable and can be is filtered out from the single bivalent data set</w:t>
+        <w:t xml:space="preserve"> longest in reference genome (</w:t>
+      </w:r>
+      <w:proofErr w:type="spellStart"/>
+      <w:r>
+        <w:t>mb</w:t>
+      </w:r>
+      <w:proofErr w:type="spellEnd"/>
+      <w:r>
+        <w:t>). The XY in males and distinguishable and can be is filtered out from the single bivalent data set</w:t>
       </w:r>
     </w:p>
     <w:p>
@@ -1697,24 +2476,47 @@
         <w:contextualSpacing/>
       </w:pPr>
       <w:r>
-        <w:t>Short Biv</w:t>
-      </w:r>
+        <w:t xml:space="preserve">Short </w:t>
+      </w:r>
+      <w:proofErr w:type="spellStart"/>
+      <w:r>
+        <w:t>Biv</w:t>
+      </w:r>
+      <w:proofErr w:type="spellEnd"/>
     </w:p>
     <w:p>
       <w:pPr>
         <w:pStyle w:val="ListParagraph"/>
       </w:pPr>
       <w:r>
-        <w:t>(motivation for short bivalents) – remove effects of XX</w:t>
+        <w:t>(</w:t>
+      </w:r>
+      <w:proofErr w:type="gramStart"/>
+      <w:r>
+        <w:t>motivation</w:t>
+      </w:r>
+      <w:proofErr w:type="gramEnd"/>
+      <w:r>
+        <w:t xml:space="preserve"> for short bivalents) – remove effects of XX</w:t>
       </w:r>
     </w:p>
     <w:p>
       <w:pPr>
         <w:pStyle w:val="ListParagraph"/>
       </w:pPr>
-      <w:r>
-        <w:t>Ttests, in all but SKIVE, female mouse have significantly longer short bivalnes</w:t>
-      </w:r>
+      <w:proofErr w:type="spellStart"/>
+      <w:r>
+        <w:t>Ttests</w:t>
+      </w:r>
+      <w:proofErr w:type="spellEnd"/>
+      <w:r>
+        <w:t xml:space="preserve">, in all but SKIVE, female mouse have significantly longer short </w:t>
+      </w:r>
+      <w:proofErr w:type="spellStart"/>
+      <w:r>
+        <w:t>bivalnes</w:t>
+      </w:r>
+      <w:proofErr w:type="spellEnd"/>
     </w:p>
     <w:p>
       <w:pPr>
@@ -1724,51 +2526,130 @@
       <w:r>
         <w:t xml:space="preserve">Models, </w:t>
       </w:r>
-      <w:r>
-        <w:t>Lmer-</w:t>
-      </w:r>
-      <w:r>
-        <w:t xml:space="preserve">  and glm </w:t>
-      </w:r>
-      <w:r>
-        <w:t>- Sex is the most significant effect</w:t>
-      </w:r>
-    </w:p>
-    <w:p>
-      <w:pPr>
-        <w:contextualSpacing/>
-        <w:rPr>
-          <w:b/>
-        </w:rPr>
-      </w:pPr>
-      <w:r>
-        <w:rPr>
-          <w:b/>
-        </w:rPr>
-        <w:t>1.from t.test()</w:t>
-      </w:r>
-      <w:r>
-        <w:rPr>
-          <w:b/>
-        </w:rPr>
+      <w:proofErr w:type="spellStart"/>
+      <w:r>
+        <w:t>Lmer</w:t>
+      </w:r>
+      <w:proofErr w:type="spellEnd"/>
+      <w:proofErr w:type="gramStart"/>
+      <w:r>
+        <w:t>-  and</w:t>
+      </w:r>
+      <w:proofErr w:type="gramEnd"/>
+      <w:r>
         <w:t xml:space="preserve"> </w:t>
       </w:r>
-    </w:p>
-    <w:p>
-      <w:pPr>
-        <w:contextualSpacing/>
-      </w:pPr>
-      <w:r>
-        <w:t xml:space="preserve">All but SKIVE have significantly long SHORT biv means --  Dom has greater sexual dimorphism compared to Musc </w:t>
-      </w:r>
-    </w:p>
-    <w:p>
-      <w:pPr>
-        <w:contextualSpacing/>
-      </w:pPr>
-      <w:r>
-        <w:t>SKIVE is not significant (p=.11)  (this might be a low number of mouse samples / maybe lower quality of the cells) … noticeable the female means are lower compared to pwd and kaz</w:t>
-      </w:r>
+      <w:proofErr w:type="spellStart"/>
+      <w:r>
+        <w:t>glm</w:t>
+      </w:r>
+      <w:proofErr w:type="spellEnd"/>
+      <w:r>
+        <w:t xml:space="preserve"> - Sex is the most significant effect</w:t>
+      </w:r>
+    </w:p>
+    <w:p>
+      <w:pPr>
+        <w:contextualSpacing/>
+        <w:rPr>
+          <w:b/>
+        </w:rPr>
+      </w:pPr>
+      <w:proofErr w:type="gramStart"/>
+      <w:r>
+        <w:rPr>
+          <w:b/>
+        </w:rPr>
+        <w:t>1.from</w:t>
+      </w:r>
+      <w:proofErr w:type="gramEnd"/>
+      <w:r>
+        <w:rPr>
+          <w:b/>
+        </w:rPr>
+        <w:t xml:space="preserve"> </w:t>
+      </w:r>
+      <w:proofErr w:type="spellStart"/>
+      <w:r>
+        <w:rPr>
+          <w:b/>
+        </w:rPr>
+        <w:t>t.test</w:t>
+      </w:r>
+      <w:proofErr w:type="spellEnd"/>
+      <w:r>
+        <w:rPr>
+          <w:b/>
+        </w:rPr>
+        <w:t>()</w:t>
+      </w:r>
+      <w:r>
+        <w:rPr>
+          <w:b/>
+        </w:rPr>
+        <w:t xml:space="preserve"> </w:t>
+      </w:r>
+    </w:p>
+    <w:p>
+      <w:pPr>
+        <w:contextualSpacing/>
+      </w:pPr>
+      <w:r>
+        <w:t xml:space="preserve">All but SKIVE have significantly long SHORT </w:t>
+      </w:r>
+      <w:proofErr w:type="spellStart"/>
+      <w:r>
+        <w:t>biv</w:t>
+      </w:r>
+      <w:proofErr w:type="spellEnd"/>
+      <w:r>
+        <w:t xml:space="preserve"> means </w:t>
+      </w:r>
+      <w:proofErr w:type="gramStart"/>
+      <w:r>
+        <w:t>--  Dom</w:t>
+      </w:r>
+      <w:proofErr w:type="gramEnd"/>
+      <w:r>
+        <w:t xml:space="preserve"> has greater sexual dimorphism compared to </w:t>
+      </w:r>
+      <w:proofErr w:type="spellStart"/>
+      <w:r>
+        <w:t>Musc</w:t>
+      </w:r>
+      <w:proofErr w:type="spellEnd"/>
+      <w:r>
+        <w:t xml:space="preserve"> </w:t>
+      </w:r>
+    </w:p>
+    <w:p>
+      <w:pPr>
+        <w:contextualSpacing/>
+      </w:pPr>
+      <w:r>
+        <w:t>SKIVE is not significant (p=.11</w:t>
+      </w:r>
+      <w:proofErr w:type="gramStart"/>
+      <w:r>
+        <w:t>)  (</w:t>
+      </w:r>
+      <w:proofErr w:type="gramEnd"/>
+      <w:r>
+        <w:t xml:space="preserve">this might be a low number of mouse samples / maybe lower quality of the cells) … noticeable the female means are lower compared to </w:t>
+      </w:r>
+      <w:proofErr w:type="spellStart"/>
+      <w:r>
+        <w:t>pwd</w:t>
+      </w:r>
+      <w:proofErr w:type="spellEnd"/>
+      <w:r>
+        <w:t xml:space="preserve"> and </w:t>
+      </w:r>
+      <w:proofErr w:type="spellStart"/>
+      <w:r>
+        <w:t>kaz</w:t>
+      </w:r>
+      <w:proofErr w:type="spellEnd"/>
     </w:p>
     <w:p>
       <w:pPr>
@@ -1781,7 +2662,15 @@
         <w:contextualSpacing/>
       </w:pPr>
       <w:r>
-        <w:t xml:space="preserve">1. &lt;Simple model / prediction not met, suggesting a DECOUPLING of broad summaries of SC length and gwRR – female have longer SC metrics even in strains with males have more COs per cell. This is not a complete decoupling since in all strains the positive correlation of SC lengths across bivalent classes is held. </w:t>
+        <w:t xml:space="preserve">1. &lt;Simple model / prediction not met, suggesting a DECOUPLING of broad summaries of SC length and </w:t>
+      </w:r>
+      <w:proofErr w:type="spellStart"/>
+      <w:r>
+        <w:t>gwRR</w:t>
+      </w:r>
+      <w:proofErr w:type="spellEnd"/>
+      <w:r>
+        <w:t xml:space="preserve"> – female have longer SC metrics even in strains with males have more COs per cell. This is not a complete decoupling since in all strains the positive correlation of SC lengths across bivalent classes is held. </w:t>
       </w:r>
     </w:p>
     <w:p>
@@ -1797,41 +2686,110 @@
         <w:contextualSpacing/>
       </w:pPr>
       <w:r>
-        <w:t>3. males from Musc and mol strains have significantly longer SC metrics than males from Dom.  Suggests at chromatin compaction – between these subspecies and may   (be a requirement for the rapid evolution seen in the 2 musc and mol strains)</w:t>
-      </w:r>
-    </w:p>
-    <w:p>
-      <w:pPr>
-        <w:contextualSpacing/>
-      </w:pPr>
-    </w:p>
-    <w:p>
-      <w:pPr>
-        <w:contextualSpacing/>
-      </w:pPr>
-    </w:p>
-    <w:p>
-      <w:pPr>
-        <w:contextualSpacing/>
-      </w:pPr>
-      <w:r>
-        <w:t xml:space="preserve">&lt;!-- -For almost all models, sex is the only significant effect for mouse averages of SC length. </w:t>
-      </w:r>
-    </w:p>
-    <w:p>
-      <w:pPr>
-        <w:contextualSpacing/>
-      </w:pPr>
-      <w:r>
-        <w:t>The exception is in the Musc strains, where the SKIVE strain effect is also significant, because both male and female bivalents are shorter compared to PWD and KAZ.</w:t>
-      </w:r>
-    </w:p>
-    <w:p>
-      <w:pPr>
-        <w:contextualSpacing/>
-      </w:pPr>
-      <w:r>
-        <w:t xml:space="preserve">-Female SC are longer than male even despite the XX. i) all bivalents are longer within cells (there isn’t a single longer bivalent), ii) shortest bivalents within cells are also longer in females. </w:t>
+        <w:t xml:space="preserve">3. </w:t>
+      </w:r>
+      <w:proofErr w:type="gramStart"/>
+      <w:r>
+        <w:t>males</w:t>
+      </w:r>
+      <w:proofErr w:type="gramEnd"/>
+      <w:r>
+        <w:t xml:space="preserve"> from </w:t>
+      </w:r>
+      <w:proofErr w:type="spellStart"/>
+      <w:r>
+        <w:t>Musc</w:t>
+      </w:r>
+      <w:proofErr w:type="spellEnd"/>
+      <w:r>
+        <w:t xml:space="preserve"> and </w:t>
+      </w:r>
+      <w:proofErr w:type="spellStart"/>
+      <w:r>
+        <w:t>mol</w:t>
+      </w:r>
+      <w:proofErr w:type="spellEnd"/>
+      <w:r>
+        <w:t xml:space="preserve"> strains have significantly longer SC metrics than males from Dom.  Suggests at chromatin compaction – between these subspecies and may   (be a requirement for the rapid evolution seen in the 2 </w:t>
+      </w:r>
+      <w:proofErr w:type="spellStart"/>
+      <w:r>
+        <w:t>musc</w:t>
+      </w:r>
+      <w:proofErr w:type="spellEnd"/>
+      <w:r>
+        <w:t xml:space="preserve"> and </w:t>
+      </w:r>
+      <w:proofErr w:type="spellStart"/>
+      <w:r>
+        <w:t>mol</w:t>
+      </w:r>
+      <w:proofErr w:type="spellEnd"/>
+      <w:r>
+        <w:t xml:space="preserve"> strains)</w:t>
+      </w:r>
+    </w:p>
+    <w:p>
+      <w:pPr>
+        <w:contextualSpacing/>
+      </w:pPr>
+    </w:p>
+    <w:p>
+      <w:pPr>
+        <w:contextualSpacing/>
+      </w:pPr>
+    </w:p>
+    <w:p>
+      <w:pPr>
+        <w:contextualSpacing/>
+      </w:pPr>
+      <w:proofErr w:type="gramStart"/>
+      <w:r>
+        <w:t>&lt;!--</w:t>
+      </w:r>
+      <w:proofErr w:type="gramEnd"/>
+      <w:r>
+        <w:t xml:space="preserve"> -For almost all models, sex is the only significant effect for mouse averages of SC length. </w:t>
+      </w:r>
+    </w:p>
+    <w:p>
+      <w:pPr>
+        <w:contextualSpacing/>
+      </w:pPr>
+      <w:r>
+        <w:t xml:space="preserve">The exception is in the </w:t>
+      </w:r>
+      <w:proofErr w:type="spellStart"/>
+      <w:r>
+        <w:t>Musc</w:t>
+      </w:r>
+      <w:proofErr w:type="spellEnd"/>
+      <w:r>
+        <w:t xml:space="preserve"> strains, where the SKIVE strain effect is also significant, because both male and female bivalents are shorter compared to PWD and KAZ.</w:t>
+      </w:r>
+    </w:p>
+    <w:p>
+      <w:pPr>
+        <w:contextualSpacing/>
+      </w:pPr>
+      <w:r>
+        <w:t xml:space="preserve">-Female SC are longer than male even despite the XX. </w:t>
+      </w:r>
+      <w:proofErr w:type="spellStart"/>
+      <w:r>
+        <w:t>i</w:t>
+      </w:r>
+      <w:proofErr w:type="spellEnd"/>
+      <w:r>
+        <w:t xml:space="preserve">) </w:t>
+      </w:r>
+      <w:proofErr w:type="gramStart"/>
+      <w:r>
+        <w:t>all</w:t>
+      </w:r>
+      <w:proofErr w:type="gramEnd"/>
+      <w:r>
+        <w:t xml:space="preserve"> bivalents are longer within cells (there isn’t a single longer bivalent), ii) shortest bivalents within cells are also longer in females. </w:t>
       </w:r>
       <w:r>
         <w:t></w:t>
@@ -1885,7 +2843,23 @@
         <w:contextualSpacing/>
       </w:pPr>
       <w:r>
-        <w:t>-- these results suggest that this area is ‘utilized’ in different ways across sexes and strains – so we next investigate the recombination landscape – (ie the relationship between the placement and number of COs along chromosomes).</w:t>
+        <w:t xml:space="preserve">-- </w:t>
+      </w:r>
+      <w:proofErr w:type="gramStart"/>
+      <w:r>
+        <w:t>these</w:t>
+      </w:r>
+      <w:proofErr w:type="gramEnd"/>
+      <w:r>
+        <w:t xml:space="preserve"> results suggest that this area is ‘utilized’ in different ways across sexes and strains – so we next investigate the recombination landscape – (</w:t>
+      </w:r>
+      <w:proofErr w:type="spellStart"/>
+      <w:r>
+        <w:t>ie</w:t>
+      </w:r>
+      <w:proofErr w:type="spellEnd"/>
+      <w:r>
+        <w:t xml:space="preserve"> the relationship between the placement and number of COs along chromosomes).</w:t>
       </w:r>
     </w:p>
     <w:p>
@@ -1909,7 +2883,15 @@
         <w:t xml:space="preserve">2. </w:t>
       </w:r>
       <w:r>
-        <w:t>We focus on two metrics/ aspects i) the placement of single foci along a bivalent (just 1CO) and ii) the placement of two foci on the same bivalent / the interfocal distance of 2CO bivalents</w:t>
+        <w:t xml:space="preserve">We focus on two metrics/ aspects </w:t>
+      </w:r>
+      <w:proofErr w:type="spellStart"/>
+      <w:r>
+        <w:t>i</w:t>
+      </w:r>
+      <w:proofErr w:type="spellEnd"/>
+      <w:r>
+        <w:t>) the placement of single foci along a bivalent (just 1CO) and ii) the placement of two foci on the same bivalent / the interfocal distance of 2CO bivalents</w:t>
       </w:r>
       <w:r>
         <w:t xml:space="preserve"> (reflects crossover interference)</w:t>
@@ -1968,7 +2950,15 @@
         <w:contextualSpacing/>
       </w:pPr>
       <w:r>
-        <w:t xml:space="preserve">1. -established sex difference, </w:t>
+        <w:t>1. -</w:t>
+      </w:r>
+      <w:proofErr w:type="gramStart"/>
+      <w:r>
+        <w:t>established</w:t>
+      </w:r>
+      <w:proofErr w:type="gramEnd"/>
+      <w:r>
+        <w:t xml:space="preserve"> sex difference, </w:t>
       </w:r>
       <w:r>
         <w:t>General summary of Rec landscape –</w:t>
@@ -1979,34 +2969,76 @@
         <w:contextualSpacing/>
       </w:pPr>
       <w:r>
-        <w:t>Investigating evolution of ‘typical recombination landscape’  (from Sardell Kirkpatrick)</w:t>
-      </w:r>
-      <w:r>
-        <w:t xml:space="preserve"> </w:t>
-      </w:r>
-      <w:r>
-        <w:t>Has the typical rec landscape evolved in house mouse? (in terms of the sex specific patterns)</w:t>
-      </w:r>
-    </w:p>
-    <w:p>
-      <w:pPr>
-        <w:contextualSpacing/>
-      </w:pPr>
-    </w:p>
-    <w:p>
-      <w:pPr>
-        <w:contextualSpacing/>
-      </w:pPr>
-      <w:r>
-        <w:t>2. - biological significance – sex differnces in centromere suppression, position bias</w:t>
-      </w:r>
-    </w:p>
-    <w:p>
-      <w:pPr>
-        <w:contextualSpacing/>
-      </w:pPr>
-      <w:r>
-        <w:t>Are centromeres suppressing CO?  and do telomeres promote clustering of COs at the telomeres? –beyond the scope of this paper</w:t>
+        <w:t xml:space="preserve">Investigating evolution of ‘typical recombination </w:t>
+      </w:r>
+      <w:proofErr w:type="gramStart"/>
+      <w:r>
+        <w:t>landscape’  (</w:t>
+      </w:r>
+      <w:proofErr w:type="gramEnd"/>
+      <w:r>
+        <w:t xml:space="preserve">from </w:t>
+      </w:r>
+      <w:proofErr w:type="spellStart"/>
+      <w:r>
+        <w:t>Sardell</w:t>
+      </w:r>
+      <w:proofErr w:type="spellEnd"/>
+      <w:r>
+        <w:t xml:space="preserve"> Kirkpatrick) Has the typical rec landscape evolved in house mouse? (</w:t>
+      </w:r>
+      <w:proofErr w:type="gramStart"/>
+      <w:r>
+        <w:t>in</w:t>
+      </w:r>
+      <w:proofErr w:type="gramEnd"/>
+      <w:r>
+        <w:t xml:space="preserve"> terms of the sex specific patterns)</w:t>
+      </w:r>
+    </w:p>
+    <w:p>
+      <w:pPr>
+        <w:contextualSpacing/>
+      </w:pPr>
+    </w:p>
+    <w:p>
+      <w:pPr>
+        <w:contextualSpacing/>
+      </w:pPr>
+      <w:r>
+        <w:t xml:space="preserve">2. - </w:t>
+      </w:r>
+      <w:proofErr w:type="gramStart"/>
+      <w:r>
+        <w:t>biological</w:t>
+      </w:r>
+      <w:proofErr w:type="gramEnd"/>
+      <w:r>
+        <w:t xml:space="preserve"> significance – sex </w:t>
+      </w:r>
+      <w:proofErr w:type="spellStart"/>
+      <w:r>
+        <w:t>differnces</w:t>
+      </w:r>
+      <w:proofErr w:type="spellEnd"/>
+      <w:r>
+        <w:t xml:space="preserve"> in centromere suppression, position bias</w:t>
+      </w:r>
+    </w:p>
+    <w:p>
+      <w:pPr>
+        <w:contextualSpacing/>
+      </w:pPr>
+      <w:r>
+        <w:t xml:space="preserve">Are centromeres suppressing CO?  </w:t>
+      </w:r>
+      <w:proofErr w:type="gramStart"/>
+      <w:r>
+        <w:t>and</w:t>
+      </w:r>
+      <w:proofErr w:type="gramEnd"/>
+      <w:r>
+        <w:t xml:space="preserve"> do telomeres promote clustering of COs at the telomeres? –beyond the scope of this paper</w:t>
       </w:r>
     </w:p>
     <w:p>
@@ -2039,16 +3071,37 @@
       <w:pPr>
         <w:contextualSpacing/>
       </w:pPr>
-      <w:r>
-        <w:t>-(stick to full biv data set) – if results not sig, try smaller data sets</w:t>
-      </w:r>
-    </w:p>
-    <w:p>
-      <w:pPr>
-        <w:contextualSpacing/>
-      </w:pPr>
-      <w:r>
-        <w:t>-basic stats – table X – number of 1CO bivalents per category</w:t>
+      <w:proofErr w:type="gramStart"/>
+      <w:r>
+        <w:t>-(</w:t>
+      </w:r>
+      <w:proofErr w:type="gramEnd"/>
+      <w:r>
+        <w:t xml:space="preserve">stick to full </w:t>
+      </w:r>
+      <w:proofErr w:type="spellStart"/>
+      <w:r>
+        <w:t>biv</w:t>
+      </w:r>
+      <w:proofErr w:type="spellEnd"/>
+      <w:r>
+        <w:t xml:space="preserve"> data set) – if results not sig, try smaller data sets</w:t>
+      </w:r>
+    </w:p>
+    <w:p>
+      <w:pPr>
+        <w:contextualSpacing/>
+      </w:pPr>
+      <w:r>
+        <w:t>-</w:t>
+      </w:r>
+      <w:proofErr w:type="gramStart"/>
+      <w:r>
+        <w:t>basic</w:t>
+      </w:r>
+      <w:proofErr w:type="gramEnd"/>
+      <w:r>
+        <w:t xml:space="preserve"> stats – table X – number of 1CO bivalents per category</w:t>
       </w:r>
     </w:p>
     <w:p>
@@ -2066,7 +3119,21 @@
         <w:rPr>
           <w:b/>
         </w:rPr>
-        <w:t>Sex is the most significant factor influencing the normalized placement of single foci along a bivalent  (by t-tests, mixed and linear models).</w:t>
+        <w:t xml:space="preserve">Sex is the most significant factor influencing the normalized placement of single foci along a </w:t>
+      </w:r>
+      <w:proofErr w:type="gramStart"/>
+      <w:r>
+        <w:rPr>
+          <w:b/>
+        </w:rPr>
+        <w:t>bivalent  (</w:t>
+      </w:r>
+      <w:proofErr w:type="gramEnd"/>
+      <w:r>
+        <w:rPr>
+          <w:b/>
+        </w:rPr>
+        <w:t>by t-tests, mixed and linear models).</w:t>
       </w:r>
     </w:p>
     <w:p>
@@ -2081,7 +3148,21 @@
         <w:rPr>
           <w:b/>
         </w:rPr>
-        <w:t>(--Dom strains more significant sex differences compared to musc?)</w:t>
+        <w:t xml:space="preserve">(--Dom strains more significant sex differences compared to </w:t>
+      </w:r>
+      <w:proofErr w:type="spellStart"/>
+      <w:r>
+        <w:rPr>
+          <w:b/>
+        </w:rPr>
+        <w:t>musc</w:t>
+      </w:r>
+      <w:proofErr w:type="spellEnd"/>
+      <w:r>
+        <w:rPr>
+          <w:b/>
+        </w:rPr>
+        <w:t>?)</w:t>
       </w:r>
     </w:p>
     <w:p>
@@ -2106,7 +3187,21 @@
         <w:rPr>
           <w:b/>
         </w:rPr>
-        <w:t>Sex is the most significant factor influencing the normalized placement of single foci along a bivalent  (by t-tests, mixed and linear models</w:t>
+        <w:t xml:space="preserve">Sex is the most significant factor influencing the normalized placement of single foci along a </w:t>
+      </w:r>
+      <w:proofErr w:type="gramStart"/>
+      <w:r>
+        <w:rPr>
+          <w:b/>
+        </w:rPr>
+        <w:t>bivalent  (</w:t>
+      </w:r>
+      <w:proofErr w:type="gramEnd"/>
+      <w:r>
+        <w:rPr>
+          <w:b/>
+        </w:rPr>
+        <w:t>by t-tests, mixed and linear models</w:t>
       </w:r>
       <w:r>
         <w:rPr>
@@ -2144,7 +3239,21 @@
         <w:rPr>
           <w:b/>
         </w:rPr>
-        <w:t xml:space="preserve">and musc </w:t>
+        <w:t xml:space="preserve">and </w:t>
+      </w:r>
+      <w:proofErr w:type="spellStart"/>
+      <w:r>
+        <w:rPr>
+          <w:b/>
+        </w:rPr>
+        <w:t>musc</w:t>
+      </w:r>
+      <w:proofErr w:type="spellEnd"/>
+      <w:r>
+        <w:rPr>
+          <w:b/>
+        </w:rPr>
+        <w:t xml:space="preserve"> </w:t>
       </w:r>
       <w:r>
         <w:rPr>
@@ -2156,8 +3265,52 @@
         <w:rPr>
           <w:b/>
         </w:rPr>
-        <w:t>x differences compared to Molossinus (– with the dom strains being more telomeric in males compared to mol )</w:t>
-      </w:r>
+        <w:t xml:space="preserve">x differences compared to Molossinus (– with the </w:t>
+      </w:r>
+      <w:proofErr w:type="spellStart"/>
+      <w:r>
+        <w:rPr>
+          <w:b/>
+        </w:rPr>
+        <w:t>dom</w:t>
+      </w:r>
+      <w:proofErr w:type="spellEnd"/>
+      <w:r>
+        <w:rPr>
+          <w:b/>
+        </w:rPr>
+        <w:t xml:space="preserve"> strains being more </w:t>
+      </w:r>
+      <w:proofErr w:type="spellStart"/>
+      <w:r>
+        <w:rPr>
+          <w:b/>
+        </w:rPr>
+        <w:t>telomeric</w:t>
+      </w:r>
+      <w:proofErr w:type="spellEnd"/>
+      <w:r>
+        <w:rPr>
+          <w:b/>
+        </w:rPr>
+        <w:t xml:space="preserve"> in males compared to </w:t>
+      </w:r>
+      <w:proofErr w:type="spellStart"/>
+      <w:proofErr w:type="gramStart"/>
+      <w:r>
+        <w:rPr>
+          <w:b/>
+        </w:rPr>
+        <w:t>mol</w:t>
+      </w:r>
+      <w:proofErr w:type="spellEnd"/>
+      <w:r>
+        <w:rPr>
+          <w:b/>
+        </w:rPr>
+        <w:t xml:space="preserve"> )</w:t>
+      </w:r>
+      <w:proofErr w:type="gramEnd"/>
     </w:p>
     <w:p>
       <w:pPr>
@@ -2173,15 +3326,31 @@
         <w:t>The sex effect i</w:t>
       </w:r>
       <w:r>
-        <w:t>s highly significant for glms of the normalized foci 1 position. In models for the full dataset, LEW, MOLF, and KAZ had significant strain effects, which MOLF being the largest. The LEW and the MOLF strain effects are replicated in models sub setting the subspecies.</w:t>
-      </w:r>
-    </w:p>
-    <w:p>
-      <w:pPr>
-        <w:contextualSpacing/>
-      </w:pPr>
-      <w:r>
-        <w:t>-Males have more telomeric positions of single foci while female single foci are closer positioned to 50% of the total length.</w:t>
+        <w:t xml:space="preserve">s highly significant for </w:t>
+      </w:r>
+      <w:proofErr w:type="spellStart"/>
+      <w:r>
+        <w:t>glms</w:t>
+      </w:r>
+      <w:proofErr w:type="spellEnd"/>
+      <w:r>
+        <w:t xml:space="preserve"> of the normalized foci 1 position. In models for the full dataset, LEW, MOLF, and KAZ had significant strain effects, which MOLF being the largest. The LEW and the MOLF strain effects are replicated in models sub setting the subspecies.</w:t>
+      </w:r>
+    </w:p>
+    <w:p>
+      <w:pPr>
+        <w:contextualSpacing/>
+      </w:pPr>
+      <w:r>
+        <w:t xml:space="preserve">-Males have more </w:t>
+      </w:r>
+      <w:proofErr w:type="spellStart"/>
+      <w:r>
+        <w:t>telomeric</w:t>
+      </w:r>
+      <w:proofErr w:type="spellEnd"/>
+      <w:r>
+        <w:t xml:space="preserve"> positions of single foci while female single foci are closer positioned to 50% of the total length.</w:t>
       </w:r>
     </w:p>
     <w:p>
@@ -2237,36 +3406,86 @@
         <w:contextualSpacing/>
       </w:pPr>
       <w:r>
-        <w:t xml:space="preserve">-caveats / complications – chromosome size effects  </w:t>
-      </w:r>
-    </w:p>
-    <w:p>
-      <w:pPr>
-        <w:contextualSpacing/>
-      </w:pPr>
-      <w:r>
-        <w:t>(positions / landscapes differ between chromsomes</w:t>
-      </w:r>
-    </w:p>
-    <w:p>
-      <w:pPr>
-        <w:contextualSpacing/>
-      </w:pPr>
-    </w:p>
-    <w:p>
-      <w:pPr>
-        <w:contextualSpacing/>
-      </w:pPr>
-      <w:r>
-        <w:t>Small chromosome (Mb physical) have more uniform landscape – either due to i) bias positions in absolute scale (thus more of small chrms) (Keeney) or ii) same mimimum requirement and less physical area for obligate CO to occur (--or there’s less space for the position to)</w:t>
-      </w:r>
-    </w:p>
-    <w:p>
-      <w:pPr>
-        <w:contextualSpacing/>
-      </w:pPr>
-      <w:r>
-        <w:t>the minimum number of</w:t>
+        <w:t>-</w:t>
+      </w:r>
+      <w:proofErr w:type="gramStart"/>
+      <w:r>
+        <w:t>caveats</w:t>
+      </w:r>
+      <w:proofErr w:type="gramEnd"/>
+      <w:r>
+        <w:t xml:space="preserve"> / complications – chromosome size effects  </w:t>
+      </w:r>
+    </w:p>
+    <w:p>
+      <w:pPr>
+        <w:contextualSpacing/>
+      </w:pPr>
+      <w:r>
+        <w:t>(</w:t>
+      </w:r>
+      <w:proofErr w:type="gramStart"/>
+      <w:r>
+        <w:t>positions</w:t>
+      </w:r>
+      <w:proofErr w:type="gramEnd"/>
+      <w:r>
+        <w:t xml:space="preserve"> / landscapes differ between </w:t>
+      </w:r>
+      <w:proofErr w:type="spellStart"/>
+      <w:r>
+        <w:t>chromsomes</w:t>
+      </w:r>
+      <w:proofErr w:type="spellEnd"/>
+    </w:p>
+    <w:p>
+      <w:pPr>
+        <w:contextualSpacing/>
+      </w:pPr>
+    </w:p>
+    <w:p>
+      <w:pPr>
+        <w:contextualSpacing/>
+      </w:pPr>
+      <w:r>
+        <w:t xml:space="preserve">Small chromosome (Mb physical) have more uniform landscape – either due to </w:t>
+      </w:r>
+      <w:proofErr w:type="spellStart"/>
+      <w:r>
+        <w:t>i</w:t>
+      </w:r>
+      <w:proofErr w:type="spellEnd"/>
+      <w:r>
+        <w:t xml:space="preserve">) bias positions in absolute scale (thus more of small </w:t>
+      </w:r>
+      <w:proofErr w:type="spellStart"/>
+      <w:r>
+        <w:t>chrms</w:t>
+      </w:r>
+      <w:proofErr w:type="spellEnd"/>
+      <w:r>
+        <w:t xml:space="preserve">) (Keeney) or ii) same </w:t>
+      </w:r>
+      <w:proofErr w:type="spellStart"/>
+      <w:r>
+        <w:t>mimimum</w:t>
+      </w:r>
+      <w:proofErr w:type="spellEnd"/>
+      <w:r>
+        <w:t xml:space="preserve"> requirement and less physical area for obligate CO to occur (--or there’s less space for the position to)</w:t>
+      </w:r>
+    </w:p>
+    <w:p>
+      <w:pPr>
+        <w:contextualSpacing/>
+      </w:pPr>
+      <w:proofErr w:type="gramStart"/>
+      <w:r>
+        <w:t>the</w:t>
+      </w:r>
+      <w:proofErr w:type="gramEnd"/>
+      <w:r>
+        <w:t xml:space="preserve"> minimum number of</w:t>
       </w:r>
     </w:p>
     <w:p>
@@ -2317,13 +3536,79 @@
         <w:rPr>
           <w:b/>
         </w:rPr>
-        <w:t>Motivation backgound</w:t>
-      </w:r>
-    </w:p>
-    <w:p>
-      <w:pPr>
-        <w:contextualSpacing/>
-      </w:pPr>
+        <w:t xml:space="preserve">Motivation </w:t>
+      </w:r>
+      <w:proofErr w:type="spellStart"/>
+      <w:r>
+        <w:rPr>
+          <w:b/>
+        </w:rPr>
+        <w:t>backgound</w:t>
+      </w:r>
+      <w:proofErr w:type="spellEnd"/>
+    </w:p>
+    <w:p>
+      <w:pPr>
+        <w:contextualSpacing/>
+      </w:pPr>
+    </w:p>
+    <w:p>
+      <w:pPr>
+        <w:contextualSpacing/>
+      </w:pPr>
+      <w:r>
+        <w:t>What are the points for the IFD metrics?</w:t>
+      </w:r>
+    </w:p>
+    <w:p>
+      <w:pPr>
+        <w:contextualSpacing/>
+      </w:pPr>
+      <w:r>
+        <w:t>Raw: test of mechanical force mediated through SC</w:t>
+      </w:r>
+    </w:p>
+    <w:p>
+      <w:pPr>
+        <w:contextualSpacing/>
+      </w:pPr>
+      <w:r>
+        <w:t xml:space="preserve">Normalized:  (closer to general </w:t>
+      </w:r>
+      <w:proofErr w:type="spellStart"/>
+      <w:r>
+        <w:t>desription</w:t>
+      </w:r>
+      <w:proofErr w:type="spellEnd"/>
+      <w:r>
+        <w:t xml:space="preserve"> of rec landscape?)</w:t>
+      </w:r>
+    </w:p>
+    <w:p>
+      <w:pPr>
+        <w:contextualSpacing/>
+      </w:pPr>
+      <w:proofErr w:type="gramStart"/>
+      <w:r>
+        <w:t>( comparison</w:t>
+      </w:r>
+      <w:proofErr w:type="gramEnd"/>
+      <w:r>
+        <w:t xml:space="preserve"> between sexes which have inherent SC length differences, -- general pattern of how much of each bivalent separates 2 foci?  )</w:t>
+      </w:r>
+    </w:p>
+    <w:p>
+      <w:pPr>
+        <w:contextualSpacing/>
+      </w:pPr>
+    </w:p>
+    <w:p>
+      <w:pPr>
+        <w:contextualSpacing/>
+      </w:pPr>
+      <w:r>
+        <w:t>Results</w:t>
+      </w:r>
     </w:p>
     <w:p>
       <w:pPr>
@@ -2445,8 +3730,13 @@
       <w:pPr>
         <w:contextualSpacing/>
       </w:pPr>
-      <w:r>
-        <w:t>Q2  motivation and framework</w:t>
+      <w:proofErr w:type="gramStart"/>
+      <w:r>
+        <w:t>Q2  motivation</w:t>
+      </w:r>
+      <w:proofErr w:type="gramEnd"/>
+      <w:r>
+        <w:t xml:space="preserve"> and framework</w:t>
       </w:r>
     </w:p>
     <w:p>
@@ -2475,8 +3765,13 @@
         <w:contextualSpacing/>
       </w:pPr>
       <w:r>
-        <w:t>Q2 interfernce</w:t>
-      </w:r>
+        <w:t xml:space="preserve">Q2 </w:t>
+      </w:r>
+      <w:proofErr w:type="spellStart"/>
+      <w:r>
+        <w:t>interfernce</w:t>
+      </w:r>
+      <w:proofErr w:type="spellEnd"/>
     </w:p>
     <w:p>
       <w:pPr>
@@ -2527,8 +3822,14 @@
     <w:p>
       <w:pPr>
         <w:contextualSpacing/>
-      </w:pPr>
-      <w:r>
+        <w:rPr>
+          <w:b/>
+        </w:rPr>
+      </w:pPr>
+      <w:r>
+        <w:rPr>
+          <w:b/>
+        </w:rPr>
         <w:t>Q2 SC LEGNTH</w:t>
       </w:r>
     </w:p>
@@ -2536,6 +3837,231 @@
       <w:pPr>
         <w:contextualSpacing/>
       </w:pPr>
+      <w:r>
+        <w:t xml:space="preserve">-the positive correlation of SC length and chromosome class is kept (but because of </w:t>
+      </w:r>
+      <w:proofErr w:type="spellStart"/>
+      <w:r>
+        <w:t>prev</w:t>
+      </w:r>
+      <w:proofErr w:type="spellEnd"/>
+      <w:r>
+        <w:t xml:space="preserve"> outlined issues with comparing across strains with different proportions – this complicated to compare High vs Low using the single bivalent data set</w:t>
+      </w:r>
+    </w:p>
+    <w:p>
+      <w:pPr>
+        <w:contextualSpacing/>
+      </w:pPr>
+    </w:p>
+    <w:p>
+      <w:pPr>
+        <w:contextualSpacing/>
+        <w:rPr>
+          <w:b/>
+        </w:rPr>
+      </w:pPr>
+      <w:r>
+        <w:rPr>
+          <w:b/>
+        </w:rPr>
+        <w:t>SC based metric – distinguishing between high and low strains</w:t>
+      </w:r>
+      <w:r>
+        <w:rPr>
+          <w:b/>
+        </w:rPr>
+        <w:t xml:space="preserve"> (</w:t>
+      </w:r>
+      <w:proofErr w:type="spellStart"/>
+      <w:r>
+        <w:rPr>
+          <w:b/>
+        </w:rPr>
+        <w:t>t.test</w:t>
+      </w:r>
+      <w:proofErr w:type="spellEnd"/>
+      <w:r>
+        <w:rPr>
+          <w:b/>
+        </w:rPr>
+        <w:t>, log regression)</w:t>
+      </w:r>
+    </w:p>
+    <w:p>
+      <w:pPr>
+        <w:contextualSpacing/>
+      </w:pPr>
+      <w:r>
+        <w:t>Total.SC (mouse mean</w:t>
+      </w:r>
+      <w:r>
+        <w:t>)</w:t>
+      </w:r>
+      <w:r>
+        <w:t xml:space="preserve">, </w:t>
+      </w:r>
+      <w:proofErr w:type="spellStart"/>
+      <w:r>
+        <w:t>t.test</w:t>
+      </w:r>
+      <w:proofErr w:type="spellEnd"/>
+      <w:r>
+        <w:t xml:space="preserve"> – Significant </w:t>
+      </w:r>
+      <w:r>
+        <w:t>p = 0.01</w:t>
+      </w:r>
+    </w:p>
+    <w:p>
+      <w:pPr>
+        <w:contextualSpacing/>
+      </w:pPr>
+      <w:proofErr w:type="spellStart"/>
+      <w:r>
+        <w:t>Long.biv</w:t>
+      </w:r>
+      <w:proofErr w:type="spellEnd"/>
+      <w:r>
+        <w:t xml:space="preserve"> (mouse mean)</w:t>
+      </w:r>
+      <w:r>
+        <w:t xml:space="preserve">, </w:t>
+      </w:r>
+      <w:proofErr w:type="spellStart"/>
+      <w:r>
+        <w:t>t.test</w:t>
+      </w:r>
+      <w:proofErr w:type="spellEnd"/>
+      <w:r>
+        <w:t xml:space="preserve"> - NS</w:t>
+      </w:r>
+    </w:p>
+    <w:p>
+      <w:pPr>
+        <w:contextualSpacing/>
+      </w:pPr>
+      <w:proofErr w:type="spellStart"/>
+      <w:r>
+        <w:t>Short.Biv</w:t>
+      </w:r>
+      <w:proofErr w:type="spellEnd"/>
+      <w:r>
+        <w:t xml:space="preserve"> (mouse mean)</w:t>
+      </w:r>
+      <w:r>
+        <w:t xml:space="preserve">. </w:t>
+      </w:r>
+      <w:proofErr w:type="spellStart"/>
+      <w:r>
+        <w:t>t.test</w:t>
+      </w:r>
+      <w:proofErr w:type="spellEnd"/>
+      <w:r>
+        <w:t xml:space="preserve"> - NS</w:t>
+      </w:r>
+    </w:p>
+    <w:p>
+      <w:pPr>
+        <w:contextualSpacing/>
+      </w:pPr>
+    </w:p>
+    <w:p>
+      <w:pPr>
+        <w:contextualSpacing/>
+      </w:pPr>
+    </w:p>
+    <w:p>
+      <w:pPr>
+        <w:contextualSpacing/>
+      </w:pPr>
+      <w:r>
+        <w:t>Total.SC</w:t>
+      </w:r>
+    </w:p>
+    <w:p>
+      <w:pPr>
+        <w:contextualSpacing/>
+      </w:pPr>
+    </w:p>
+    <w:p>
+      <w:pPr>
+        <w:contextualSpacing/>
+      </w:pPr>
+      <w:proofErr w:type="spellStart"/>
+      <w:r>
+        <w:t>Long.biv</w:t>
+      </w:r>
+      <w:proofErr w:type="spellEnd"/>
+      <w:r>
+        <w:t xml:space="preserve"> (mouse mean)</w:t>
+      </w:r>
+    </w:p>
+    <w:p>
+      <w:pPr>
+        <w:contextualSpacing/>
+      </w:pPr>
+      <w:r>
+        <w:t>glm_M1</w:t>
+      </w:r>
+      <w:bookmarkStart w:id="0" w:name="_GoBack"/>
+      <w:bookmarkEnd w:id="0"/>
+    </w:p>
+    <w:p>
+      <w:pPr>
+        <w:contextualSpacing/>
+      </w:pPr>
+      <w:r>
+        <w:t xml:space="preserve">glm_M2  </w:t>
+      </w:r>
+    </w:p>
+    <w:p>
+      <w:pPr>
+        <w:contextualSpacing/>
+      </w:pPr>
+    </w:p>
+    <w:p>
+      <w:pPr>
+        <w:contextualSpacing/>
+      </w:pPr>
+      <w:proofErr w:type="spellStart"/>
+      <w:r>
+        <w:t>Short.Biv</w:t>
+      </w:r>
+      <w:proofErr w:type="spellEnd"/>
+      <w:r>
+        <w:t xml:space="preserve"> (mouse mean)</w:t>
+      </w:r>
+    </w:p>
+    <w:p>
+      <w:pPr>
+        <w:contextualSpacing/>
+      </w:pPr>
+      <w:r>
+        <w:t>glm_M1</w:t>
+      </w:r>
+      <w:r>
+        <w:t>:</w:t>
+      </w:r>
+    </w:p>
+    <w:p>
+      <w:pPr>
+        <w:contextualSpacing/>
+      </w:pPr>
+      <w:r>
+        <w:t>glm_</w:t>
+      </w:r>
+      <w:proofErr w:type="gramStart"/>
+      <w:r>
+        <w:t xml:space="preserve">M2 </w:t>
+      </w:r>
+      <w:r>
+        <w:t>:</w:t>
+      </w:r>
+      <w:proofErr w:type="gramEnd"/>
+      <w:r>
+        <w:t xml:space="preserve"> </w:t>
+      </w:r>
     </w:p>
     <w:p>
       <w:pPr>
@@ -2547,16 +4073,34 @@
     </w:p>
     <w:p>
       <w:pPr>
-        <w:contextualSpacing/>
-      </w:pPr>
-    </w:p>
-    <w:p>
-      <w:pPr>
-        <w:contextualSpacing/>
-      </w:pPr>
-      <w:r>
-        <w:t>Q2  Normalized Foci pos</w:t>
-      </w:r>
+        <w:pBdr>
+          <w:bottom w:val="single" w:sz="6" w:space="1" w:color="auto"/>
+        </w:pBdr>
+        <w:contextualSpacing/>
+      </w:pPr>
+    </w:p>
+    <w:p>
+      <w:pPr>
+        <w:contextualSpacing/>
+      </w:pPr>
+    </w:p>
+    <w:p>
+      <w:pPr>
+        <w:contextualSpacing/>
+      </w:pPr>
+      <w:proofErr w:type="gramStart"/>
+      <w:r>
+        <w:t>Q2  Normalized</w:t>
+      </w:r>
+      <w:proofErr w:type="gramEnd"/>
+      <w:r>
+        <w:t xml:space="preserve"> Foci </w:t>
+      </w:r>
+      <w:proofErr w:type="spellStart"/>
+      <w:r>
+        <w:t>pos</w:t>
+      </w:r>
+      <w:proofErr w:type="spellEnd"/>
     </w:p>
     <w:p>
       <w:pPr>

</xml_diff>